<commit_message>
updating etl docs, adding license
</commit_message>
<xml_diff>
--- a/How to run the Warranty Importer.docx
+++ b/How to run the Warranty Importer.docx
@@ -1,6 +1,6 @@
 
 <file path=word/document.xml><?xml version="1.0" encoding="utf-8"?>
-<w:document xmlns:wpc="http://schemas.microsoft.com/office/word/2010/wordprocessingCanvas" xmlns:mc="http://schemas.openxmlformats.org/markup-compatibility/2006" xmlns:o="urn:schemas-microsoft-com:office:office" xmlns:r="http://schemas.openxmlformats.org/officeDocument/2006/relationships" xmlns:m="http://schemas.openxmlformats.org/officeDocument/2006/math" xmlns:v="urn:schemas-microsoft-com:vml" xmlns:wp14="http://schemas.microsoft.com/office/word/2010/wordprocessingDrawing" xmlns:wp="http://schemas.openxmlformats.org/drawingml/2006/wordprocessingDrawing" xmlns:w10="urn:schemas-microsoft-com:office:word" xmlns:w="http://schemas.openxmlformats.org/wordprocessingml/2006/main" xmlns:w14="http://schemas.microsoft.com/office/word/2010/wordml" xmlns:wpg="http://schemas.microsoft.com/office/word/2010/wordprocessingGroup" xmlns:wpi="http://schemas.microsoft.com/office/word/2010/wordprocessingInk" xmlns:wne="http://schemas.microsoft.com/office/word/2006/wordml" xmlns:wps="http://schemas.microsoft.com/office/word/2010/wordprocessingShape" mc:Ignorable="w14 wp14">
+<w:document xmlns:wpc="http://schemas.microsoft.com/office/word/2010/wordprocessingCanvas" xmlns:mc="http://schemas.openxmlformats.org/markup-compatibility/2006" xmlns:o="urn:schemas-microsoft-com:office:office" xmlns:r="http://schemas.openxmlformats.org/officeDocument/2006/relationships" xmlns:m="http://schemas.openxmlformats.org/officeDocument/2006/math" xmlns:v="urn:schemas-microsoft-com:vml" xmlns:wp14="http://schemas.microsoft.com/office/word/2010/wordprocessingDrawing" xmlns:wp="http://schemas.openxmlformats.org/drawingml/2006/wordprocessingDrawing" xmlns:w10="urn:schemas-microsoft-com:office:word" xmlns:w="http://schemas.openxmlformats.org/wordprocessingml/2006/main" xmlns:w14="http://schemas.microsoft.com/office/word/2010/wordml" xmlns:w15="http://schemas.microsoft.com/office/word/2012/wordml" xmlns:wpg="http://schemas.microsoft.com/office/word/2010/wordprocessingGroup" xmlns:wpi="http://schemas.microsoft.com/office/word/2010/wordprocessingInk" xmlns:wne="http://schemas.microsoft.com/office/word/2006/wordml" xmlns:wps="http://schemas.microsoft.com/office/word/2010/wordprocessingShape" mc:Ignorable="w14 w15 wp14">
   <w:body>
     <w:p>
       <w:pPr>
@@ -9,7 +9,6 @@
           <w:b/>
         </w:rPr>
       </w:pPr>
-      <w:bookmarkStart w:id="0" w:name="_GoBack"/>
       <w:r>
         <w:rPr>
           <w:b/>
@@ -17,7 +16,6 @@
         <w:t>How to run the Warranty Importer</w:t>
       </w:r>
     </w:p>
-    <w:bookmarkEnd w:id="0"/>
     <w:p>
       <w:r>
         <w:rPr>
@@ -134,15 +132,7 @@
         </w:numPr>
       </w:pPr>
       <w:r>
-        <w:t xml:space="preserve">Each </w:t>
-      </w:r>
-      <w:proofErr w:type="spellStart"/>
-      <w:r>
-        <w:t>config</w:t>
-      </w:r>
-      <w:proofErr w:type="spellEnd"/>
-      <w:r>
-        <w:t xml:space="preserve"> must be setup for each environment</w:t>
+        <w:t>Each config must be setup for each environment</w:t>
       </w:r>
     </w:p>
     <w:p>
@@ -154,15 +144,7 @@
         </w:numPr>
       </w:pPr>
       <w:r>
-        <w:t xml:space="preserve">This should only be necessary if the </w:t>
-      </w:r>
-      <w:proofErr w:type="spellStart"/>
-      <w:r>
-        <w:t>configs</w:t>
-      </w:r>
-      <w:proofErr w:type="spellEnd"/>
-      <w:r>
-        <w:t xml:space="preserve"> get copied over</w:t>
+        <w:t>This should only be necessary if the configs get copied over</w:t>
       </w:r>
     </w:p>
     <w:p>
@@ -211,6 +193,31 @@
         </w:numPr>
       </w:pPr>
       <w:r>
+        <w:t>In order</w:t>
+      </w:r>
+      <w:r>
+        <w:t xml:space="preserve"> for the exporter to work (fully functional), the license for the Exporter NSF package must be installed for your user.  Otherwise you will get incomplete exports.  The current license file for this software can be found in the root o</w:t>
+      </w:r>
+      <w:r>
+        <w:t>f the repo, DOM-EXPORT6-KEY.txt, with installation instructions in Read_me_license_details.docx.</w:t>
+      </w:r>
+      <w:bookmarkStart w:id="0" w:name="_GoBack"/>
+      <w:bookmarkEnd w:id="0"/>
+    </w:p>
+    <w:p>
+      <w:pPr>
+        <w:pStyle w:val="ListParagraph"/>
+      </w:pPr>
+    </w:p>
+    <w:p>
+      <w:pPr>
+        <w:pStyle w:val="ListParagraph"/>
+        <w:numPr>
+          <w:ilvl w:val="0"/>
+          <w:numId w:val="3"/>
+        </w:numPr>
+      </w:pPr>
+      <w:r>
         <w:t>Get the latest Lotus files</w:t>
       </w:r>
     </w:p>
@@ -223,24 +230,10 @@
         </w:numPr>
       </w:pPr>
       <w:r>
-        <w:t xml:space="preserve">Open up a </w:t>
-      </w:r>
-      <w:proofErr w:type="spellStart"/>
-      <w:r>
-        <w:t>cmd</w:t>
-      </w:r>
-      <w:proofErr w:type="spellEnd"/>
-      <w:r>
-        <w:t xml:space="preserve">  window</w:t>
-      </w:r>
-      <w:r>
-        <w:t xml:space="preserve"> (on </w:t>
-      </w:r>
-      <w:r>
-        <w:t>WKCORPDEV</w:t>
-      </w:r>
-      <w:r>
-        <w:t>)</w:t>
+        <w:t>Open up a cmd  window</w:t>
+      </w:r>
+      <w:r>
+        <w:t xml:space="preserve"> (on WKCORPDEV)</w:t>
       </w:r>
     </w:p>
     <w:p>
@@ -316,6 +309,9 @@
         <w:jc w:val="center"/>
       </w:pPr>
       <w:r>
+        <w:rPr>
+          <w:noProof/>
+        </w:rPr>
         <w:drawing>
           <wp:inline distT="0" distB="0" distL="0" distR="0" wp14:anchorId="6ABC8455" wp14:editId="5D2DAD2F">
             <wp:extent cx="510584" cy="769687"/>
@@ -332,7 +328,7 @@
                     <pic:cNvPicPr/>
                   </pic:nvPicPr>
                   <pic:blipFill>
-                    <a:blip r:embed="rId6"/>
+                    <a:blip r:embed="rId5"/>
                     <a:stretch>
                       <a:fillRect/>
                     </a:stretch>
@@ -374,6 +370,7 @@
         <w:rPr>
           <w:noProof/>
         </w:rPr>
+        <w:lastRenderedPageBreak/>
         <mc:AlternateContent>
           <mc:Choice Requires="wps">
             <w:drawing>
@@ -429,7 +426,7 @@
           </mc:Choice>
           <mc:Fallback>
             <w:pict>
-              <v:shapetype id="_x0000_t32" coordsize="21600,21600" o:spt="32" o:oned="t" path="m,l21600,21600e" filled="f">
+              <v:shapetype w14:anchorId="506BD82A" id="_x0000_t32" coordsize="21600,21600" o:spt="32" o:oned="t" path="m,l21600,21600e" filled="f">
                 <v:path arrowok="t" fillok="f" o:connecttype="none"/>
                 <o:lock v:ext="edit" shapetype="t"/>
               </v:shapetype>
@@ -441,6 +438,9 @@
         </mc:AlternateContent>
       </w:r>
       <w:r>
+        <w:rPr>
+          <w:noProof/>
+        </w:rPr>
         <w:drawing>
           <wp:inline distT="0" distB="0" distL="0" distR="0" wp14:anchorId="49A961FF" wp14:editId="02213E58">
             <wp:extent cx="845893" cy="1295512"/>
@@ -457,7 +457,7 @@
                     <pic:cNvPicPr/>
                   </pic:nvPicPr>
                   <pic:blipFill>
-                    <a:blip r:embed="rId7"/>
+                    <a:blip r:embed="rId6"/>
                     <a:stretch>
                       <a:fillRect/>
                     </a:stretch>
@@ -499,7 +499,6 @@
         <w:rPr>
           <w:noProof/>
         </w:rPr>
-        <w:lastRenderedPageBreak/>
         <mc:AlternateContent>
           <mc:Choice Requires="wps">
             <w:drawing>
@@ -555,7 +554,7 @@
           </mc:Choice>
           <mc:Fallback>
             <w:pict>
-              <v:shape id="Straight Arrow Connector 5" o:spid="_x0000_s1026" type="#_x0000_t32" style="position:absolute;margin-left:165pt;margin-top:72.6pt;width:29.4pt;height:39pt;flip:x y;z-index:251660288;visibility:visible;mso-wrap-style:square;mso-wrap-distance-left:9pt;mso-wrap-distance-top:0;mso-wrap-distance-right:9pt;mso-wrap-distance-bottom:0;mso-position-horizontal:absolute;mso-position-horizontal-relative:text;mso-position-vertical:absolute;mso-position-vertical-relative:text" o:gfxdata="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" strokecolor="#4579b8 [3044]">
+              <v:shape w14:anchorId="66E890A6" id="Straight Arrow Connector 5" o:spid="_x0000_s1026" type="#_x0000_t32" style="position:absolute;margin-left:165pt;margin-top:72.6pt;width:29.4pt;height:39pt;flip:x y;z-index:251660288;visibility:visible;mso-wrap-style:square;mso-wrap-distance-left:9pt;mso-wrap-distance-top:0;mso-wrap-distance-right:9pt;mso-wrap-distance-bottom:0;mso-position-horizontal:absolute;mso-position-horizontal-relative:text;mso-position-vertical:absolute;mso-position-vertical-relative:text" o:gfxdata="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" strokecolor="#4579b8 [3044]">
                 <v:stroke endarrow="open"/>
               </v:shape>
             </w:pict>
@@ -563,11 +562,75 @@
         </mc:AlternateContent>
       </w:r>
       <w:r>
+        <w:rPr>
+          <w:noProof/>
+        </w:rPr>
         <w:drawing>
           <wp:inline distT="0" distB="0" distL="0" distR="0" wp14:anchorId="1D9A5DD5" wp14:editId="3284E4CA">
             <wp:extent cx="3726503" cy="1821338"/>
             <wp:effectExtent l="0" t="0" r="7620" b="7620"/>
             <wp:docPr id="4" name="Picture 4"/>
+            <wp:cNvGraphicFramePr>
+              <a:graphicFrameLocks xmlns:a="http://schemas.openxmlformats.org/drawingml/2006/main" noChangeAspect="1"/>
+            </wp:cNvGraphicFramePr>
+            <a:graphic xmlns:a="http://schemas.openxmlformats.org/drawingml/2006/main">
+              <a:graphicData uri="http://schemas.openxmlformats.org/drawingml/2006/picture">
+                <pic:pic xmlns:pic="http://schemas.openxmlformats.org/drawingml/2006/picture">
+                  <pic:nvPicPr>
+                    <pic:cNvPr id="0" name=""/>
+                    <pic:cNvPicPr/>
+                  </pic:nvPicPr>
+                  <pic:blipFill>
+                    <a:blip r:embed="rId7"/>
+                    <a:stretch>
+                      <a:fillRect/>
+                    </a:stretch>
+                  </pic:blipFill>
+                  <pic:spPr>
+                    <a:xfrm>
+                      <a:off x="0" y="0"/>
+                      <a:ext cx="3726503" cy="1821338"/>
+                    </a:xfrm>
+                    <a:prstGeom prst="rect">
+                      <a:avLst/>
+                    </a:prstGeom>
+                  </pic:spPr>
+                </pic:pic>
+              </a:graphicData>
+            </a:graphic>
+          </wp:inline>
+        </w:drawing>
+      </w:r>
+    </w:p>
+    <w:p>
+      <w:pPr>
+        <w:pStyle w:val="ListParagraph"/>
+        <w:numPr>
+          <w:ilvl w:val="0"/>
+          <w:numId w:val="3"/>
+        </w:numPr>
+      </w:pPr>
+      <w:r>
+        <w:t>Double click on Expor</w:t>
+      </w:r>
+      <w:r>
+        <w:t>t for Lotus Notes on Local icon</w:t>
+      </w:r>
+    </w:p>
+    <w:p>
+      <w:pPr>
+        <w:pStyle w:val="ListParagraph"/>
+        <w:jc w:val="center"/>
+      </w:pPr>
+      <w:r>
+        <w:rPr>
+          <w:noProof/>
+        </w:rPr>
+        <w:drawing>
+          <wp:inline distT="0" distB="0" distL="0" distR="0" wp14:anchorId="3070DD5A" wp14:editId="171B4C09">
+            <wp:extent cx="739204" cy="716342"/>
+            <wp:effectExtent l="0" t="0" r="3810" b="7620"/>
+            <wp:docPr id="6" name="Picture 6"/>
             <wp:cNvGraphicFramePr>
               <a:graphicFrameLocks xmlns:a="http://schemas.openxmlformats.org/drawingml/2006/main" noChangeAspect="1"/>
             </wp:cNvGraphicFramePr>
@@ -587,7 +650,7 @@
                   <pic:spPr>
                     <a:xfrm>
                       <a:off x="0" y="0"/>
-                      <a:ext cx="3726503" cy="1821338"/>
+                      <a:ext cx="739204" cy="716342"/>
                     </a:xfrm>
                     <a:prstGeom prst="rect">
                       <a:avLst/>
@@ -609,10 +672,22 @@
         </w:numPr>
       </w:pPr>
       <w:r>
-        <w:t>Double click on Expor</w:t>
-      </w:r>
-      <w:r>
-        <w:t>t for Lotus Notes on Local icon</w:t>
+        <w:t xml:space="preserve">Click on each of the exports and then click the </w:t>
+      </w:r>
+      <w:r>
+        <w:rPr>
+          <w:i/>
+        </w:rPr>
+        <w:t>Run Selected Exports</w:t>
+      </w:r>
+      <w:r>
+        <w:t xml:space="preserve"> button and select </w:t>
+      </w:r>
+      <w:r>
+        <w:rPr>
+          <w:i/>
+        </w:rPr>
+        <w:t>In Background</w:t>
       </w:r>
     </w:p>
     <w:p>
@@ -621,11 +696,14 @@
         <w:jc w:val="center"/>
       </w:pPr>
       <w:r>
+        <w:rPr>
+          <w:noProof/>
+        </w:rPr>
         <w:drawing>
-          <wp:inline distT="0" distB="0" distL="0" distR="0" wp14:anchorId="3070DD5A" wp14:editId="171B4C09">
-            <wp:extent cx="739204" cy="716342"/>
-            <wp:effectExtent l="0" t="0" r="3810" b="7620"/>
-            <wp:docPr id="6" name="Picture 6"/>
+          <wp:inline distT="0" distB="0" distL="0" distR="0" wp14:anchorId="6CA56E68" wp14:editId="218974D5">
+            <wp:extent cx="2354784" cy="815411"/>
+            <wp:effectExtent l="0" t="0" r="7620" b="3810"/>
+            <wp:docPr id="7" name="Picture 7"/>
             <wp:cNvGraphicFramePr>
               <a:graphicFrameLocks xmlns:a="http://schemas.openxmlformats.org/drawingml/2006/main" noChangeAspect="1"/>
             </wp:cNvGraphicFramePr>
@@ -645,7 +723,7 @@
                   <pic:spPr>
                     <a:xfrm>
                       <a:off x="0" y="0"/>
-                      <a:ext cx="739204" cy="716342"/>
+                      <a:ext cx="2354784" cy="815411"/>
                     </a:xfrm>
                     <a:prstGeom prst="rect">
                       <a:avLst/>
@@ -667,35 +745,74 @@
         </w:numPr>
       </w:pPr>
       <w:r>
-        <w:t xml:space="preserve">Click on each of the exports and then click the </w:t>
-      </w:r>
+        <w:t>The following exports should be run each time a Lotus import is necessary, and can be run at the same time</w:t>
+      </w:r>
+    </w:p>
+    <w:p>
+      <w:pPr>
+        <w:pStyle w:val="ListParagraph"/>
+        <w:numPr>
+          <w:ilvl w:val="1"/>
+          <w:numId w:val="3"/>
+        </w:numPr>
+      </w:pPr>
+      <w:r>
+        <w:t>Warranty Export</w:t>
+      </w:r>
+    </w:p>
+    <w:p>
+      <w:pPr>
+        <w:pStyle w:val="ListParagraph"/>
+        <w:numPr>
+          <w:ilvl w:val="1"/>
+          <w:numId w:val="3"/>
+        </w:numPr>
+      </w:pPr>
+      <w:r>
+        <w:t>Master Community Export</w:t>
+      </w:r>
+    </w:p>
+    <w:p>
+      <w:pPr>
+        <w:pStyle w:val="ListParagraph"/>
+        <w:numPr>
+          <w:ilvl w:val="1"/>
+          <w:numId w:val="3"/>
+        </w:numPr>
+      </w:pPr>
+      <w:r>
+        <w:t>Customer Export</w:t>
+      </w:r>
+    </w:p>
+    <w:p>
+      <w:pPr>
+        <w:pStyle w:val="ListParagraph"/>
+        <w:numPr>
+          <w:ilvl w:val="0"/>
+          <w:numId w:val="3"/>
+        </w:numPr>
+      </w:pPr>
+      <w:r>
+        <w:t>W</w:t>
+      </w:r>
+      <w:r>
+        <w:t>ait for the exports to complete</w:t>
+      </w:r>
+    </w:p>
+    <w:p>
+      <w:pPr>
+        <w:pStyle w:val="ListParagraph"/>
+        <w:jc w:val="center"/>
+      </w:pPr>
       <w:r>
         <w:rPr>
-          <w:i/>
+          <w:noProof/>
         </w:rPr>
-        <w:t>Run Selected Exports</w:t>
-      </w:r>
-      <w:r>
-        <w:t xml:space="preserve"> button and select </w:t>
-      </w:r>
-      <w:r>
-        <w:rPr>
-          <w:i/>
-        </w:rPr>
-        <w:t>In Background</w:t>
-      </w:r>
-    </w:p>
-    <w:p>
-      <w:pPr>
-        <w:pStyle w:val="ListParagraph"/>
-        <w:jc w:val="center"/>
-      </w:pPr>
-      <w:r>
         <w:drawing>
-          <wp:inline distT="0" distB="0" distL="0" distR="0" wp14:anchorId="6CA56E68" wp14:editId="218974D5">
-            <wp:extent cx="2354784" cy="815411"/>
-            <wp:effectExtent l="0" t="0" r="7620" b="3810"/>
-            <wp:docPr id="7" name="Picture 7"/>
+          <wp:inline distT="0" distB="0" distL="0" distR="0" wp14:anchorId="6F90DC48" wp14:editId="235FA0C8">
+            <wp:extent cx="2819644" cy="556308"/>
+            <wp:effectExtent l="0" t="0" r="0" b="0"/>
+            <wp:docPr id="8" name="Picture 8"/>
             <wp:cNvGraphicFramePr>
               <a:graphicFrameLocks xmlns:a="http://schemas.openxmlformats.org/drawingml/2006/main" noChangeAspect="1"/>
             </wp:cNvGraphicFramePr>
@@ -715,112 +832,6 @@
                   <pic:spPr>
                     <a:xfrm>
                       <a:off x="0" y="0"/>
-                      <a:ext cx="2354784" cy="815411"/>
-                    </a:xfrm>
-                    <a:prstGeom prst="rect">
-                      <a:avLst/>
-                    </a:prstGeom>
-                  </pic:spPr>
-                </pic:pic>
-              </a:graphicData>
-            </a:graphic>
-          </wp:inline>
-        </w:drawing>
-      </w:r>
-    </w:p>
-    <w:p>
-      <w:pPr>
-        <w:pStyle w:val="ListParagraph"/>
-        <w:numPr>
-          <w:ilvl w:val="0"/>
-          <w:numId w:val="3"/>
-        </w:numPr>
-      </w:pPr>
-      <w:r>
-        <w:t>The following exports should be run each time a Lotus import is necessary, and can be run at the same time</w:t>
-      </w:r>
-    </w:p>
-    <w:p>
-      <w:pPr>
-        <w:pStyle w:val="ListParagraph"/>
-        <w:numPr>
-          <w:ilvl w:val="1"/>
-          <w:numId w:val="3"/>
-        </w:numPr>
-      </w:pPr>
-      <w:r>
-        <w:t>Warranty Export</w:t>
-      </w:r>
-    </w:p>
-    <w:p>
-      <w:pPr>
-        <w:pStyle w:val="ListParagraph"/>
-        <w:numPr>
-          <w:ilvl w:val="1"/>
-          <w:numId w:val="3"/>
-        </w:numPr>
-      </w:pPr>
-      <w:r>
-        <w:t>Master Community Export</w:t>
-      </w:r>
-    </w:p>
-    <w:p>
-      <w:pPr>
-        <w:pStyle w:val="ListParagraph"/>
-        <w:numPr>
-          <w:ilvl w:val="1"/>
-          <w:numId w:val="3"/>
-        </w:numPr>
-      </w:pPr>
-      <w:r>
-        <w:t>Customer Export</w:t>
-      </w:r>
-    </w:p>
-    <w:p>
-      <w:pPr>
-        <w:pStyle w:val="ListParagraph"/>
-        <w:numPr>
-          <w:ilvl w:val="0"/>
-          <w:numId w:val="3"/>
-        </w:numPr>
-      </w:pPr>
-      <w:r>
-        <w:t>W</w:t>
-      </w:r>
-      <w:r>
-        <w:t>ait for the exports to complete</w:t>
-      </w:r>
-    </w:p>
-    <w:p>
-      <w:pPr>
-        <w:pStyle w:val="ListParagraph"/>
-        <w:jc w:val="center"/>
-      </w:pPr>
-      <w:r>
-        <w:drawing>
-          <wp:inline distT="0" distB="0" distL="0" distR="0" wp14:anchorId="6F90DC48" wp14:editId="235FA0C8">
-            <wp:extent cx="2819644" cy="556308"/>
-            <wp:effectExtent l="0" t="0" r="0" b="0"/>
-            <wp:docPr id="8" name="Picture 8"/>
-            <wp:cNvGraphicFramePr>
-              <a:graphicFrameLocks xmlns:a="http://schemas.openxmlformats.org/drawingml/2006/main" noChangeAspect="1"/>
-            </wp:cNvGraphicFramePr>
-            <a:graphic xmlns:a="http://schemas.openxmlformats.org/drawingml/2006/main">
-              <a:graphicData uri="http://schemas.openxmlformats.org/drawingml/2006/picture">
-                <pic:pic xmlns:pic="http://schemas.openxmlformats.org/drawingml/2006/picture">
-                  <pic:nvPicPr>
-                    <pic:cNvPr id="0" name=""/>
-                    <pic:cNvPicPr/>
-                  </pic:nvPicPr>
-                  <pic:blipFill>
-                    <a:blip r:embed="rId11"/>
-                    <a:stretch>
-                      <a:fillRect/>
-                    </a:stretch>
-                  </pic:blipFill>
-                  <pic:spPr>
-                    <a:xfrm>
-                      <a:off x="0" y="0"/>
                       <a:ext cx="2819644" cy="556308"/>
                     </a:xfrm>
                     <a:prstGeom prst="rect">
@@ -864,13 +875,8 @@
         <w:ind w:left="1440" w:firstLine="720"/>
       </w:pPr>
       <w:r>
-        <w:t>E:\Lotus Importer\</w:t>
-      </w:r>
-      <w:proofErr w:type="spellStart"/>
-      <w:r>
-        <w:t>WarrantyAttachments</w:t>
-      </w:r>
-      <w:proofErr w:type="spellEnd"/>
+        <w:t>E:\Lotus Importer\WarrantyAttachments</w:t>
+      </w:r>
     </w:p>
     <w:p>
       <w:pPr>
@@ -881,6 +887,28 @@
         </w:numPr>
       </w:pPr>
       <w:r>
+        <w:t>To here:</w:t>
+      </w:r>
+    </w:p>
+    <w:p>
+      <w:pPr>
+        <w:pStyle w:val="ListParagraph"/>
+        <w:ind w:left="2160"/>
+      </w:pPr>
+      <w:r>
+        <w:lastRenderedPageBreak/>
+        <w:t>\\wkcorpdata1\warranty\job</w:t>
+      </w:r>
+    </w:p>
+    <w:p>
+      <w:pPr>
+        <w:pStyle w:val="ListParagraph"/>
+        <w:numPr>
+          <w:ilvl w:val="1"/>
+          <w:numId w:val="3"/>
+        </w:numPr>
+      </w:pPr>
+      <w:r>
         <w:t>To speed up the process don’t replace existing files</w:t>
       </w:r>
     </w:p>
@@ -983,7 +1011,6 @@
         </w:numPr>
       </w:pPr>
       <w:r>
-        <w:lastRenderedPageBreak/>
         <w:t>This completes the base Lotus import</w:t>
       </w:r>
     </w:p>
@@ -1042,15 +1069,7 @@
         </w:numPr>
       </w:pPr>
       <w:r>
-        <w:t xml:space="preserve">Open a new </w:t>
-      </w:r>
-      <w:proofErr w:type="spellStart"/>
-      <w:r>
-        <w:t>cmd</w:t>
-      </w:r>
-      <w:proofErr w:type="spellEnd"/>
-      <w:r>
-        <w:t xml:space="preserve"> window</w:t>
+        <w:t>Open a new cmd window</w:t>
       </w:r>
     </w:p>
     <w:p>
@@ -1078,6 +1097,18 @@
       </w:pPr>
       <w:r>
         <w:t>Select Y for attachments and press enter</w:t>
+      </w:r>
+    </w:p>
+    <w:p>
+      <w:pPr>
+        <w:pStyle w:val="ListParagraph"/>
+        <w:numPr>
+          <w:ilvl w:val="0"/>
+          <w:numId w:val="4"/>
+        </w:numPr>
+      </w:pPr>
+      <w:r>
+        <w:t>Specify correct path to attachments (\\wkcorpdata1\warranty\job\)</w:t>
       </w:r>
     </w:p>
     <w:p>
@@ -1139,15 +1170,7 @@
         </w:numPr>
       </w:pPr>
       <w:r>
-        <w:t xml:space="preserve">Open up a </w:t>
-      </w:r>
-      <w:proofErr w:type="spellStart"/>
-      <w:r>
-        <w:t>cmd</w:t>
-      </w:r>
-      <w:proofErr w:type="spellEnd"/>
-      <w:r>
-        <w:t xml:space="preserve"> window</w:t>
+        <w:t>Open up a cmd window</w:t>
       </w:r>
     </w:p>
     <w:p>
@@ -1159,15 +1182,7 @@
         </w:numPr>
       </w:pPr>
       <w:r>
-        <w:t>cd to E:\Lotus Importer\</w:t>
-      </w:r>
-      <w:proofErr w:type="spellStart"/>
-      <w:r>
-        <w:t>Jde</w:t>
-      </w:r>
-      <w:proofErr w:type="spellEnd"/>
-      <w:r>
-        <w:t xml:space="preserve"> Importer\Production</w:t>
+        <w:t>cd to E:\Lotus Importer\Jde Importer\Production</w:t>
       </w:r>
     </w:p>
     <w:p>
@@ -1206,7 +1221,7 @@
 </file>
 
 <file path=word/numbering.xml><?xml version="1.0" encoding="utf-8"?>
-<w:numbering xmlns:wpc="http://schemas.microsoft.com/office/word/2010/wordprocessingCanvas" xmlns:mc="http://schemas.openxmlformats.org/markup-compatibility/2006" xmlns:o="urn:schemas-microsoft-com:office:office" xmlns:r="http://schemas.openxmlformats.org/officeDocument/2006/relationships" xmlns:m="http://schemas.openxmlformats.org/officeDocument/2006/math" xmlns:v="urn:schemas-microsoft-com:vml" xmlns:wp14="http://schemas.microsoft.com/office/word/2010/wordprocessingDrawing" xmlns:wp="http://schemas.openxmlformats.org/drawingml/2006/wordprocessingDrawing" xmlns:w10="urn:schemas-microsoft-com:office:word" xmlns:w="http://schemas.openxmlformats.org/wordprocessingml/2006/main" xmlns:w14="http://schemas.microsoft.com/office/word/2010/wordml" xmlns:wpg="http://schemas.microsoft.com/office/word/2010/wordprocessingGroup" xmlns:wpi="http://schemas.microsoft.com/office/word/2010/wordprocessingInk" xmlns:wne="http://schemas.microsoft.com/office/word/2006/wordml" xmlns:wps="http://schemas.microsoft.com/office/word/2010/wordprocessingShape" mc:Ignorable="w14 wp14">
+<w:numbering xmlns:wpc="http://schemas.microsoft.com/office/word/2010/wordprocessingCanvas" xmlns:mc="http://schemas.openxmlformats.org/markup-compatibility/2006" xmlns:o="urn:schemas-microsoft-com:office:office" xmlns:r="http://schemas.openxmlformats.org/officeDocument/2006/relationships" xmlns:m="http://schemas.openxmlformats.org/officeDocument/2006/math" xmlns:v="urn:schemas-microsoft-com:vml" xmlns:wp14="http://schemas.microsoft.com/office/word/2010/wordprocessingDrawing" xmlns:wp="http://schemas.openxmlformats.org/drawingml/2006/wordprocessingDrawing" xmlns:w10="urn:schemas-microsoft-com:office:word" xmlns:w="http://schemas.openxmlformats.org/wordprocessingml/2006/main" xmlns:w14="http://schemas.microsoft.com/office/word/2010/wordml" xmlns:w15="http://schemas.microsoft.com/office/word/2012/wordml" xmlns:wpg="http://schemas.microsoft.com/office/word/2010/wordprocessingGroup" xmlns:wpi="http://schemas.microsoft.com/office/word/2010/wordprocessingInk" xmlns:wne="http://schemas.microsoft.com/office/word/2006/wordml" xmlns:wps="http://schemas.microsoft.com/office/word/2010/wordprocessingShape" mc:Ignorable="w14 w15 wp14">
   <w:abstractNum w:abstractNumId="0">
     <w:nsid w:val="08BD5EE7"/>
     <w:multiLevelType w:val="hybridMultilevel"/>
@@ -1566,9 +1581,8 @@
   <w:abstractNum w:abstractNumId="4">
     <w:nsid w:val="46CC4981"/>
     <w:multiLevelType w:val="hybridMultilevel"/>
-    <w:tmpl w:val="B9CEBD16"/>
-    <w:lvl w:ilvl="0" w:tplc="0409000F">
-      <w:start w:val="1"/>
+    <w:tmpl w:val="9AEE11BC"/>
+    <w:lvl w:ilvl="0" w:tplc="B57CCDF6">
       <w:numFmt w:val="decimal"/>
       <w:lvlText w:val="%1."/>
       <w:lvlJc w:val="left"/>
@@ -1577,6 +1591,7 @@
       </w:pPr>
       <w:rPr>
         <w:rFonts w:hint="default"/>
+        <w:b w:val="0"/>
       </w:rPr>
     </w:lvl>
     <w:lvl w:ilvl="1" w:tplc="04090019">
@@ -1588,7 +1603,7 @@
         <w:ind w:left="1440" w:hanging="360"/>
       </w:pPr>
     </w:lvl>
-    <w:lvl w:ilvl="2" w:tplc="0409001B" w:tentative="1">
+    <w:lvl w:ilvl="2" w:tplc="0409001B">
       <w:start w:val="1"/>
       <w:numFmt w:val="lowerRoman"/>
       <w:lvlText w:val="%3."/>
@@ -1763,7 +1778,7 @@
 </file>
 
 <file path=word/styles.xml><?xml version="1.0" encoding="utf-8"?>
-<w:styles xmlns:mc="http://schemas.openxmlformats.org/markup-compatibility/2006" xmlns:r="http://schemas.openxmlformats.org/officeDocument/2006/relationships" xmlns:w="http://schemas.openxmlformats.org/wordprocessingml/2006/main" xmlns:w14="http://schemas.microsoft.com/office/word/2010/wordml" mc:Ignorable="w14">
+<w:styles xmlns:mc="http://schemas.openxmlformats.org/markup-compatibility/2006" xmlns:r="http://schemas.openxmlformats.org/officeDocument/2006/relationships" xmlns:w="http://schemas.openxmlformats.org/wordprocessingml/2006/main" xmlns:w14="http://schemas.microsoft.com/office/word/2010/wordml" xmlns:w15="http://schemas.microsoft.com/office/word/2012/wordml" mc:Ignorable="w14 w15">
   <w:docDefaults>
     <w:rPrDefault>
       <w:rPr>
@@ -1779,375 +1794,378 @@
       </w:pPr>
     </w:pPrDefault>
   </w:docDefaults>
-  <w:latentStyles w:defLockedState="0" w:defUIPriority="99" w:defSemiHidden="1" w:defUnhideWhenUsed="1" w:defQFormat="0" w:count="267">
-    <w:lsdException w:name="Normal" w:semiHidden="0" w:uiPriority="0" w:unhideWhenUsed="0" w:qFormat="1"/>
-    <w:lsdException w:name="heading 1" w:semiHidden="0" w:uiPriority="9" w:unhideWhenUsed="0" w:qFormat="1"/>
-    <w:lsdException w:name="heading 2" w:uiPriority="9" w:qFormat="1"/>
-    <w:lsdException w:name="heading 3" w:uiPriority="9" w:qFormat="1"/>
-    <w:lsdException w:name="heading 4" w:uiPriority="9" w:qFormat="1"/>
-    <w:lsdException w:name="heading 5" w:uiPriority="9" w:qFormat="1"/>
-    <w:lsdException w:name="heading 6" w:uiPriority="9" w:qFormat="1"/>
-    <w:lsdException w:name="heading 7" w:uiPriority="9" w:qFormat="1"/>
-    <w:lsdException w:name="heading 8" w:uiPriority="9" w:qFormat="1"/>
-    <w:lsdException w:name="heading 9" w:uiPriority="9" w:qFormat="1"/>
-    <w:lsdException w:name="toc 1" w:uiPriority="39"/>
-    <w:lsdException w:name="toc 2" w:uiPriority="39"/>
-    <w:lsdException w:name="toc 3" w:uiPriority="39"/>
-    <w:lsdException w:name="toc 4" w:uiPriority="39"/>
-    <w:lsdException w:name="toc 5" w:uiPriority="39"/>
-    <w:lsdException w:name="toc 6" w:uiPriority="39"/>
-    <w:lsdException w:name="toc 7" w:uiPriority="39"/>
-    <w:lsdException w:name="toc 8" w:uiPriority="39"/>
-    <w:lsdException w:name="toc 9" w:uiPriority="39"/>
-    <w:lsdException w:name="caption" w:uiPriority="35" w:qFormat="1"/>
-    <w:lsdException w:name="Title" w:semiHidden="0" w:uiPriority="10" w:unhideWhenUsed="0" w:qFormat="1"/>
-    <w:lsdException w:name="Default Paragraph Font" w:uiPriority="1"/>
-    <w:lsdException w:name="Subtitle" w:semiHidden="0" w:uiPriority="11" w:unhideWhenUsed="0" w:qFormat="1"/>
-    <w:lsdException w:name="Strong" w:semiHidden="0" w:uiPriority="22" w:unhideWhenUsed="0" w:qFormat="1"/>
-    <w:lsdException w:name="Emphasis" w:semiHidden="0" w:uiPriority="20" w:unhideWhenUsed="0" w:qFormat="1"/>
-    <w:lsdException w:name="Table Grid" w:semiHidden="0" w:uiPriority="59" w:unhideWhenUsed="0"/>
-    <w:lsdException w:name="Placeholder Text" w:unhideWhenUsed="0"/>
-    <w:lsdException w:name="No Spacing" w:semiHidden="0" w:uiPriority="1" w:unhideWhenUsed="0" w:qFormat="1"/>
-    <w:lsdException w:name="Light Shading" w:semiHidden="0" w:uiPriority="60" w:unhideWhenUsed="0"/>
-    <w:lsdException w:name="Light List" w:semiHidden="0" w:uiPriority="61" w:unhideWhenUsed="0"/>
-    <w:lsdException w:name="Light Grid" w:semiHidden="0" w:uiPriority="62" w:unhideWhenUsed="0"/>
-    <w:lsdException w:name="Medium Shading 1" w:semiHidden="0" w:uiPriority="63" w:unhideWhenUsed="0"/>
-    <w:lsdException w:name="Medium Shading 2" w:semiHidden="0" w:uiPriority="64" w:unhideWhenUsed="0"/>
-    <w:lsdException w:name="Medium List 1" w:semiHidden="0" w:uiPriority="65" w:unhideWhenUsed="0"/>
-    <w:lsdException w:name="Medium List 2" w:semiHidden="0" w:uiPriority="66" w:unhideWhenUsed="0"/>
-    <w:lsdException w:name="Medium Grid 1" w:semiHidden="0" w:uiPriority="67" w:unhideWhenUsed="0"/>
-    <w:lsdException w:name="Medium Grid 2" w:semiHidden="0" w:uiPriority="68" w:unhideWhenUsed="0"/>
-    <w:lsdException w:name="Medium Grid 3" w:semiHidden="0" w:uiPriority="69" w:unhideWhenUsed="0"/>
-    <w:lsdException w:name="Dark List" w:semiHidden="0" w:uiPriority="70" w:unhideWhenUsed="0"/>
-    <w:lsdException w:name="Colorful Shading" w:semiHidden="0" w:uiPriority="71" w:unhideWhenUsed="0"/>
-    <w:lsdException w:name="Colorful List" w:semiHidden="0" w:uiPriority="72" w:unhideWhenUsed="0"/>
-    <w:lsdException w:name="Colorful Grid" w:semiHidden="0" w:uiPriority="73" w:unhideWhenUsed="0"/>
-    <w:lsdException w:name="Light Shading Accent 1" w:semiHidden="0" w:uiPriority="60" w:unhideWhenUsed="0"/>
-    <w:lsdException w:name="Light List Accent 1" w:semiHidden="0" w:uiPriority="61" w:unhideWhenUsed="0"/>
-    <w:lsdException w:name="Light Grid Accent 1" w:semiHidden="0" w:uiPriority="62" w:unhideWhenUsed="0"/>
-    <w:lsdException w:name="Medium Shading 1 Accent 1" w:semiHidden="0" w:uiPriority="63" w:unhideWhenUsed="0"/>
-    <w:lsdException w:name="Medium Shading 2 Accent 1" w:semiHidden="0" w:uiPriority="64" w:unhideWhenUsed="0"/>
-    <w:lsdException w:name="Medium List 1 Accent 1" w:semiHidden="0" w:uiPriority="65" w:unhideWhenUsed="0"/>
-    <w:lsdException w:name="Revision" w:unhideWhenUsed="0"/>
-    <w:lsdException w:name="List Paragraph" w:semiHidden="0" w:uiPriority="34" w:unhideWhenUsed="0" w:qFormat="1"/>
-    <w:lsdException w:name="Quote" w:semiHidden="0" w:uiPriority="29" w:unhideWhenUsed="0" w:qFormat="1"/>
-    <w:lsdException w:name="Intense Quote" w:semiHidden="0" w:uiPriority="30" w:unhideWhenUsed="0" w:qFormat="1"/>
-    <w:lsdException w:name="Medium List 2 Accent 1" w:semiHidden="0" w:uiPriority="66" w:unhideWhenUsed="0"/>
-    <w:lsdException w:name="Medium Grid 1 Accent 1" w:semiHidden="0" w:uiPriority="67" w:unhideWhenUsed="0"/>
-    <w:lsdException w:name="Medium Grid 2 Accent 1" w:semiHidden="0" w:uiPriority="68" w:unhideWhenUsed="0"/>
-    <w:lsdException w:name="Medium Grid 3 Accent 1" w:semiHidden="0" w:uiPriority="69" w:unhideWhenUsed="0"/>
-    <w:lsdException w:name="Dark List Accent 1" w:semiHidden="0" w:uiPriority="70" w:unhideWhenUsed="0"/>
-    <w:lsdException w:name="Colorful Shading Accent 1" w:semiHidden="0" w:uiPriority="71" w:unhideWhenUsed="0"/>
-    <w:lsdException w:name="Colorful List Accent 1" w:semiHidden="0" w:uiPriority="72" w:unhideWhenUsed="0"/>
-    <w:lsdException w:name="Colorful Grid Accent 1" w:semiHidden="0" w:uiPriority="73" w:unhideWhenUsed="0"/>
-    <w:lsdException w:name="Light Shading Accent 2" w:semiHidden="0" w:uiPriority="60" w:unhideWhenUsed="0"/>
-    <w:lsdException w:name="Light List Accent 2" w:semiHidden="0" w:uiPriority="61" w:unhideWhenUsed="0"/>
-    <w:lsdException w:name="Light Grid Accent 2" w:semiHidden="0" w:uiPriority="62" w:unhideWhenUsed="0"/>
-    <w:lsdException w:name="Medium Shading 1 Accent 2" w:semiHidden="0" w:uiPriority="63" w:unhideWhenUsed="0"/>
-    <w:lsdException w:name="Medium Shading 2 Accent 2" w:semiHidden="0" w:uiPriority="64" w:unhideWhenUsed="0"/>
-    <w:lsdException w:name="Medium List 1 Accent 2" w:semiHidden="0" w:uiPriority="65" w:unhideWhenUsed="0"/>
-    <w:lsdException w:name="Medium List 2 Accent 2" w:semiHidden="0" w:uiPriority="66" w:unhideWhenUsed="0"/>
-    <w:lsdException w:name="Medium Grid 1 Accent 2" w:semiHidden="0" w:uiPriority="67" w:unhideWhenUsed="0"/>
-    <w:lsdException w:name="Medium Grid 2 Accent 2" w:semiHidden="0" w:uiPriority="68" w:unhideWhenUsed="0"/>
-    <w:lsdException w:name="Medium Grid 3 Accent 2" w:semiHidden="0" w:uiPriority="69" w:unhideWhenUsed="0"/>
-    <w:lsdException w:name="Dark List Accent 2" w:semiHidden="0" w:uiPriority="70" w:unhideWhenUsed="0"/>
-    <w:lsdException w:name="Colorful Shading Accent 2" w:semiHidden="0" w:uiPriority="71" w:unhideWhenUsed="0"/>
-    <w:lsdException w:name="Colorful List Accent 2" w:semiHidden="0" w:uiPriority="72" w:unhideWhenUsed="0"/>
-    <w:lsdException w:name="Colorful Grid Accent 2" w:semiHidden="0" w:uiPriority="73" w:unhideWhenUsed="0"/>
-    <w:lsdException w:name="Light Shading Accent 3" w:semiHidden="0" w:uiPriority="60" w:unhideWhenUsed="0"/>
-    <w:lsdException w:name="Light List Accent 3" w:semiHidden="0" w:uiPriority="61" w:unhideWhenUsed="0"/>
-    <w:lsdException w:name="Light Grid Accent 3" w:semiHidden="0" w:uiPriority="62" w:unhideWhenUsed="0"/>
-    <w:lsdException w:name="Medium Shading 1 Accent 3" w:semiHidden="0" w:uiPriority="63" w:unhideWhenUsed="0"/>
-    <w:lsdException w:name="Medium Shading 2 Accent 3" w:semiHidden="0" w:uiPriority="64" w:unhideWhenUsed="0"/>
-    <w:lsdException w:name="Medium List 1 Accent 3" w:semiHidden="0" w:uiPriority="65" w:unhideWhenUsed="0"/>
-    <w:lsdException w:name="Medium List 2 Accent 3" w:semiHidden="0" w:uiPriority="66" w:unhideWhenUsed="0"/>
-    <w:lsdException w:name="Medium Grid 1 Accent 3" w:semiHidden="0" w:uiPriority="67" w:unhideWhenUsed="0"/>
-    <w:lsdException w:name="Medium Grid 2 Accent 3" w:semiHidden="0" w:uiPriority="68" w:unhideWhenUsed="0"/>
-    <w:lsdException w:name="Medium Grid 3 Accent 3" w:semiHidden="0" w:uiPriority="69" w:unhideWhenUsed="0"/>
-    <w:lsdException w:name="Dark List Accent 3" w:semiHidden="0" w:uiPriority="70" w:unhideWhenUsed="0"/>
-    <w:lsdException w:name="Colorful Shading Accent 3" w:semiHidden="0" w:uiPriority="71" w:unhideWhenUsed="0"/>
-    <w:lsdException w:name="Colorful List Accent 3" w:semiHidden="0" w:uiPriority="72" w:unhideWhenUsed="0"/>
-    <w:lsdException w:name="Colorful Grid Accent 3" w:semiHidden="0" w:uiPriority="73" w:unhideWhenUsed="0"/>
-    <w:lsdException w:name="Light Shading Accent 4" w:semiHidden="0" w:uiPriority="60" w:unhideWhenUsed="0"/>
-    <w:lsdException w:name="Light List Accent 4" w:semiHidden="0" w:uiPriority="61" w:unhideWhenUsed="0"/>
-    <w:lsdException w:name="Light Grid Accent 4" w:semiHidden="0" w:uiPriority="62" w:unhideWhenUsed="0"/>
-    <w:lsdException w:name="Medium Shading 1 Accent 4" w:semiHidden="0" w:uiPriority="63" w:unhideWhenUsed="0"/>
-    <w:lsdException w:name="Medium Shading 2 Accent 4" w:semiHidden="0" w:uiPriority="64" w:unhideWhenUsed="0"/>
-    <w:lsdException w:name="Medium List 1 Accent 4" w:semiHidden="0" w:uiPriority="65" w:unhideWhenUsed="0"/>
-    <w:lsdException w:name="Medium List 2 Accent 4" w:semiHidden="0" w:uiPriority="66" w:unhideWhenUsed="0"/>
-    <w:lsdException w:name="Medium Grid 1 Accent 4" w:semiHidden="0" w:uiPriority="67" w:unhideWhenUsed="0"/>
-    <w:lsdException w:name="Medium Grid 2 Accent 4" w:semiHidden="0" w:uiPriority="68" w:unhideWhenUsed="0"/>
-    <w:lsdException w:name="Medium Grid 3 Accent 4" w:semiHidden="0" w:uiPriority="69" w:unhideWhenUsed="0"/>
-    <w:lsdException w:name="Dark List Accent 4" w:semiHidden="0" w:uiPriority="70" w:unhideWhenUsed="0"/>
-    <w:lsdException w:name="Colorful Shading Accent 4" w:semiHidden="0" w:uiPriority="71" w:unhideWhenUsed="0"/>
-    <w:lsdException w:name="Colorful List Accent 4" w:semiHidden="0" w:uiPriority="72" w:unhideWhenUsed="0"/>
-    <w:lsdException w:name="Colorful Grid Accent 4" w:semiHidden="0" w:uiPriority="73" w:unhideWhenUsed="0"/>
-    <w:lsdException w:name="Light Shading Accent 5" w:semiHidden="0" w:uiPriority="60" w:unhideWhenUsed="0"/>
-    <w:lsdException w:name="Light List Accent 5" w:semiHidden="0" w:uiPriority="61" w:unhideWhenUsed="0"/>
-    <w:lsdException w:name="Light Grid Accent 5" w:semiHidden="0" w:uiPriority="62" w:unhideWhenUsed="0"/>
-    <w:lsdException w:name="Medium Shading 1 Accent 5" w:semiHidden="0" w:uiPriority="63" w:unhideWhenUsed="0"/>
-    <w:lsdException w:name="Medium Shading 2 Accent 5" w:semiHidden="0" w:uiPriority="64" w:unhideWhenUsed="0"/>
-    <w:lsdException w:name="Medium List 1 Accent 5" w:semiHidden="0" w:uiPriority="65" w:unhideWhenUsed="0"/>
-    <w:lsdException w:name="Medium List 2 Accent 5" w:semiHidden="0" w:uiPriority="66" w:unhideWhenUsed="0"/>
-    <w:lsdException w:name="Medium Grid 1 Accent 5" w:semiHidden="0" w:uiPriority="67" w:unhideWhenUsed="0"/>
-    <w:lsdException w:name="Medium Grid 2 Accent 5" w:semiHidden="0" w:uiPriority="68" w:unhideWhenUsed="0"/>
-    <w:lsdException w:name="Medium Grid 3 Accent 5" w:semiHidden="0" w:uiPriority="69" w:unhideWhenUsed="0"/>
-    <w:lsdException w:name="Dark List Accent 5" w:semiHidden="0" w:uiPriority="70" w:unhideWhenUsed="0"/>
-    <w:lsdException w:name="Colorful Shading Accent 5" w:semiHidden="0" w:uiPriority="71" w:unhideWhenUsed="0"/>
-    <w:lsdException w:name="Colorful List Accent 5" w:semiHidden="0" w:uiPriority="72" w:unhideWhenUsed="0"/>
-    <w:lsdException w:name="Colorful Grid Accent 5" w:semiHidden="0" w:uiPriority="73" w:unhideWhenUsed="0"/>
-    <w:lsdException w:name="Light Shading Accent 6" w:semiHidden="0" w:uiPriority="60" w:unhideWhenUsed="0"/>
-    <w:lsdException w:name="Light List Accent 6" w:semiHidden="0" w:uiPriority="61" w:unhideWhenUsed="0"/>
-    <w:lsdException w:name="Light Grid Accent 6" w:semiHidden="0" w:uiPriority="62" w:unhideWhenUsed="0"/>
-    <w:lsdException w:name="Medium Shading 1 Accent 6" w:semiHidden="0" w:uiPriority="63" w:unhideWhenUsed="0"/>
-    <w:lsdException w:name="Medium Shading 2 Accent 6" w:semiHidden="0" w:uiPriority="64" w:unhideWhenUsed="0"/>
-    <w:lsdException w:name="Medium List 1 Accent 6" w:semiHidden="0" w:uiPriority="65" w:unhideWhenUsed="0"/>
-    <w:lsdException w:name="Medium List 2 Accent 6" w:semiHidden="0" w:uiPriority="66" w:unhideWhenUsed="0"/>
-    <w:lsdException w:name="Medium Grid 1 Accent 6" w:semiHidden="0" w:uiPriority="67" w:unhideWhenUsed="0"/>
-    <w:lsdException w:name="Medium Grid 2 Accent 6" w:semiHidden="0" w:uiPriority="68" w:unhideWhenUsed="0"/>
-    <w:lsdException w:name="Medium Grid 3 Accent 6" w:semiHidden="0" w:uiPriority="69" w:unhideWhenUsed="0"/>
-    <w:lsdException w:name="Dark List Accent 6" w:semiHidden="0" w:uiPriority="70" w:unhideWhenUsed="0"/>
-    <w:lsdException w:name="Colorful Shading Accent 6" w:semiHidden="0" w:uiPriority="71" w:unhideWhenUsed="0"/>
-    <w:lsdException w:name="Colorful List Accent 6" w:semiHidden="0" w:uiPriority="72" w:unhideWhenUsed="0"/>
-    <w:lsdException w:name="Colorful Grid Accent 6" w:semiHidden="0" w:uiPriority="73" w:unhideWhenUsed="0"/>
-    <w:lsdException w:name="Subtle Emphasis" w:semiHidden="0" w:uiPriority="19" w:unhideWhenUsed="0" w:qFormat="1"/>
-    <w:lsdException w:name="Intense Emphasis" w:semiHidden="0" w:uiPriority="21" w:unhideWhenUsed="0" w:qFormat="1"/>
-    <w:lsdException w:name="Subtle Reference" w:semiHidden="0" w:uiPriority="31" w:unhideWhenUsed="0" w:qFormat="1"/>
-    <w:lsdException w:name="Intense Reference" w:semiHidden="0" w:uiPriority="32" w:unhideWhenUsed="0" w:qFormat="1"/>
-    <w:lsdException w:name="Book Title" w:semiHidden="0" w:uiPriority="33" w:unhideWhenUsed="0" w:qFormat="1"/>
-    <w:lsdException w:name="Bibliography" w:uiPriority="37"/>
-    <w:lsdException w:name="TOC Heading" w:uiPriority="39" w:qFormat="1"/>
-  </w:latentStyles>
-  <w:style w:type="paragraph" w:default="1" w:styleId="Normal">
-    <w:name w:val="Normal"/>
-    <w:qFormat/>
-  </w:style>
-  <w:style w:type="character" w:default="1" w:styleId="DefaultParagraphFont">
-    <w:name w:val="Default Paragraph Font"/>
-    <w:uiPriority w:val="1"/>
-    <w:semiHidden/>
-    <w:unhideWhenUsed/>
-  </w:style>
-  <w:style w:type="table" w:default="1" w:styleId="TableNormal">
-    <w:name w:val="Normal Table"/>
-    <w:uiPriority w:val="99"/>
-    <w:semiHidden/>
-    <w:unhideWhenUsed/>
-    <w:tblPr>
-      <w:tblInd w:w="0" w:type="dxa"/>
-      <w:tblCellMar>
-        <w:top w:w="0" w:type="dxa"/>
-        <w:left w:w="108" w:type="dxa"/>
-        <w:bottom w:w="0" w:type="dxa"/>
-        <w:right w:w="108" w:type="dxa"/>
-      </w:tblCellMar>
-    </w:tblPr>
-  </w:style>
-  <w:style w:type="numbering" w:default="1" w:styleId="NoList">
-    <w:name w:val="No List"/>
-    <w:uiPriority w:val="99"/>
-    <w:semiHidden/>
-    <w:unhideWhenUsed/>
-  </w:style>
-  <w:style w:type="paragraph" w:styleId="ListParagraph">
-    <w:name w:val="List Paragraph"/>
-    <w:basedOn w:val="Normal"/>
-    <w:uiPriority w:val="34"/>
-    <w:qFormat/>
-    <w:rsid w:val="00996FFA"/>
-    <w:pPr>
-      <w:ind w:left="720"/>
-      <w:contextualSpacing/>
-    </w:pPr>
-  </w:style>
-  <w:style w:type="paragraph" w:styleId="BalloonText">
-    <w:name w:val="Balloon Text"/>
-    <w:basedOn w:val="Normal"/>
-    <w:link w:val="BalloonTextChar"/>
-    <w:uiPriority w:val="99"/>
-    <w:semiHidden/>
-    <w:unhideWhenUsed/>
-    <w:rsid w:val="00F02C1D"/>
-    <w:pPr>
-      <w:spacing w:after="0" w:line="240" w:lineRule="auto"/>
-    </w:pPr>
-    <w:rPr>
-      <w:rFonts w:ascii="Tahoma" w:hAnsi="Tahoma" w:cs="Tahoma"/>
-      <w:sz w:val="16"/>
-      <w:szCs w:val="16"/>
-    </w:rPr>
-  </w:style>
-  <w:style w:type="character" w:customStyle="1" w:styleId="BalloonTextChar">
-    <w:name w:val="Balloon Text Char"/>
-    <w:basedOn w:val="DefaultParagraphFont"/>
-    <w:link w:val="BalloonText"/>
-    <w:uiPriority w:val="99"/>
-    <w:semiHidden/>
-    <w:rsid w:val="00F02C1D"/>
-    <w:rPr>
-      <w:rFonts w:ascii="Tahoma" w:hAnsi="Tahoma" w:cs="Tahoma"/>
-      <w:sz w:val="16"/>
-      <w:szCs w:val="16"/>
-    </w:rPr>
-  </w:style>
-</w:styles>
-</file>
-
-<file path=word/stylesWithEffects.xml><?xml version="1.0" encoding="utf-8"?>
-<w:styles xmlns:wpc="http://schemas.microsoft.com/office/word/2010/wordprocessingCanvas" xmlns:mc="http://schemas.openxmlformats.org/markup-compatibility/2006" xmlns:o="urn:schemas-microsoft-com:office:office" xmlns:r="http://schemas.openxmlformats.org/officeDocument/2006/relationships" xmlns:m="http://schemas.openxmlformats.org/officeDocument/2006/math" xmlns:v="urn:schemas-microsoft-com:vml" xmlns:wp14="http://schemas.microsoft.com/office/word/2010/wordprocessingDrawing" xmlns:wp="http://schemas.openxmlformats.org/drawingml/2006/wordprocessingDrawing" xmlns:w10="urn:schemas-microsoft-com:office:word" xmlns:w="http://schemas.openxmlformats.org/wordprocessingml/2006/main" xmlns:w14="http://schemas.microsoft.com/office/word/2010/wordml" xmlns:wpg="http://schemas.microsoft.com/office/word/2010/wordprocessingGroup" xmlns:wpi="http://schemas.microsoft.com/office/word/2010/wordprocessingInk" xmlns:wne="http://schemas.microsoft.com/office/word/2006/wordml" xmlns:wps="http://schemas.microsoft.com/office/word/2010/wordprocessingShape" mc:Ignorable="w14 wp14">
-  <w:docDefaults>
-    <w:rPrDefault>
-      <w:rPr>
-        <w:rFonts w:asciiTheme="minorHAnsi" w:eastAsiaTheme="minorHAnsi" w:hAnsiTheme="minorHAnsi" w:cstheme="minorBidi"/>
-        <w:sz w:val="22"/>
-        <w:szCs w:val="22"/>
-        <w:lang w:val="en-US" w:eastAsia="en-US" w:bidi="ar-SA"/>
-      </w:rPr>
-    </w:rPrDefault>
-    <w:pPrDefault>
-      <w:pPr>
-        <w:spacing w:after="200" w:line="276" w:lineRule="auto"/>
-      </w:pPr>
-    </w:pPrDefault>
-  </w:docDefaults>
-  <w:latentStyles w:defLockedState="0" w:defUIPriority="99" w:defSemiHidden="1" w:defUnhideWhenUsed="1" w:defQFormat="0" w:count="267">
-    <w:lsdException w:name="Normal" w:semiHidden="0" w:uiPriority="0" w:unhideWhenUsed="0" w:qFormat="1"/>
-    <w:lsdException w:name="heading 1" w:semiHidden="0" w:uiPriority="9" w:unhideWhenUsed="0" w:qFormat="1"/>
-    <w:lsdException w:name="heading 2" w:uiPriority="9" w:qFormat="1"/>
-    <w:lsdException w:name="heading 3" w:uiPriority="9" w:qFormat="1"/>
-    <w:lsdException w:name="heading 4" w:uiPriority="9" w:qFormat="1"/>
-    <w:lsdException w:name="heading 5" w:uiPriority="9" w:qFormat="1"/>
-    <w:lsdException w:name="heading 6" w:uiPriority="9" w:qFormat="1"/>
-    <w:lsdException w:name="heading 7" w:uiPriority="9" w:qFormat="1"/>
-    <w:lsdException w:name="heading 8" w:uiPriority="9" w:qFormat="1"/>
-    <w:lsdException w:name="heading 9" w:uiPriority="9" w:qFormat="1"/>
-    <w:lsdException w:name="toc 1" w:uiPriority="39"/>
-    <w:lsdException w:name="toc 2" w:uiPriority="39"/>
-    <w:lsdException w:name="toc 3" w:uiPriority="39"/>
-    <w:lsdException w:name="toc 4" w:uiPriority="39"/>
-    <w:lsdException w:name="toc 5" w:uiPriority="39"/>
-    <w:lsdException w:name="toc 6" w:uiPriority="39"/>
-    <w:lsdException w:name="toc 7" w:uiPriority="39"/>
-    <w:lsdException w:name="toc 8" w:uiPriority="39"/>
-    <w:lsdException w:name="toc 9" w:uiPriority="39"/>
-    <w:lsdException w:name="caption" w:uiPriority="35" w:qFormat="1"/>
-    <w:lsdException w:name="Title" w:semiHidden="0" w:uiPriority="10" w:unhideWhenUsed="0" w:qFormat="1"/>
-    <w:lsdException w:name="Default Paragraph Font" w:uiPriority="1"/>
-    <w:lsdException w:name="Subtitle" w:semiHidden="0" w:uiPriority="11" w:unhideWhenUsed="0" w:qFormat="1"/>
-    <w:lsdException w:name="Strong" w:semiHidden="0" w:uiPriority="22" w:unhideWhenUsed="0" w:qFormat="1"/>
-    <w:lsdException w:name="Emphasis" w:semiHidden="0" w:uiPriority="20" w:unhideWhenUsed="0" w:qFormat="1"/>
-    <w:lsdException w:name="Table Grid" w:semiHidden="0" w:uiPriority="59" w:unhideWhenUsed="0"/>
-    <w:lsdException w:name="Placeholder Text" w:unhideWhenUsed="0"/>
-    <w:lsdException w:name="No Spacing" w:semiHidden="0" w:uiPriority="1" w:unhideWhenUsed="0" w:qFormat="1"/>
-    <w:lsdException w:name="Light Shading" w:semiHidden="0" w:uiPriority="60" w:unhideWhenUsed="0"/>
-    <w:lsdException w:name="Light List" w:semiHidden="0" w:uiPriority="61" w:unhideWhenUsed="0"/>
-    <w:lsdException w:name="Light Grid" w:semiHidden="0" w:uiPriority="62" w:unhideWhenUsed="0"/>
-    <w:lsdException w:name="Medium Shading 1" w:semiHidden="0" w:uiPriority="63" w:unhideWhenUsed="0"/>
-    <w:lsdException w:name="Medium Shading 2" w:semiHidden="0" w:uiPriority="64" w:unhideWhenUsed="0"/>
-    <w:lsdException w:name="Medium List 1" w:semiHidden="0" w:uiPriority="65" w:unhideWhenUsed="0"/>
-    <w:lsdException w:name="Medium List 2" w:semiHidden="0" w:uiPriority="66" w:unhideWhenUsed="0"/>
-    <w:lsdException w:name="Medium Grid 1" w:semiHidden="0" w:uiPriority="67" w:unhideWhenUsed="0"/>
-    <w:lsdException w:name="Medium Grid 2" w:semiHidden="0" w:uiPriority="68" w:unhideWhenUsed="0"/>
-    <w:lsdException w:name="Medium Grid 3" w:semiHidden="0" w:uiPriority="69" w:unhideWhenUsed="0"/>
-    <w:lsdException w:name="Dark List" w:semiHidden="0" w:uiPriority="70" w:unhideWhenUsed="0"/>
-    <w:lsdException w:name="Colorful Shading" w:semiHidden="0" w:uiPriority="71" w:unhideWhenUsed="0"/>
-    <w:lsdException w:name="Colorful List" w:semiHidden="0" w:uiPriority="72" w:unhideWhenUsed="0"/>
-    <w:lsdException w:name="Colorful Grid" w:semiHidden="0" w:uiPriority="73" w:unhideWhenUsed="0"/>
-    <w:lsdException w:name="Light Shading Accent 1" w:semiHidden="0" w:uiPriority="60" w:unhideWhenUsed="0"/>
-    <w:lsdException w:name="Light List Accent 1" w:semiHidden="0" w:uiPriority="61" w:unhideWhenUsed="0"/>
-    <w:lsdException w:name="Light Grid Accent 1" w:semiHidden="0" w:uiPriority="62" w:unhideWhenUsed="0"/>
-    <w:lsdException w:name="Medium Shading 1 Accent 1" w:semiHidden="0" w:uiPriority="63" w:unhideWhenUsed="0"/>
-    <w:lsdException w:name="Medium Shading 2 Accent 1" w:semiHidden="0" w:uiPriority="64" w:unhideWhenUsed="0"/>
-    <w:lsdException w:name="Medium List 1 Accent 1" w:semiHidden="0" w:uiPriority="65" w:unhideWhenUsed="0"/>
-    <w:lsdException w:name="Revision" w:unhideWhenUsed="0"/>
-    <w:lsdException w:name="List Paragraph" w:semiHidden="0" w:uiPriority="34" w:unhideWhenUsed="0" w:qFormat="1"/>
-    <w:lsdException w:name="Quote" w:semiHidden="0" w:uiPriority="29" w:unhideWhenUsed="0" w:qFormat="1"/>
-    <w:lsdException w:name="Intense Quote" w:semiHidden="0" w:uiPriority="30" w:unhideWhenUsed="0" w:qFormat="1"/>
-    <w:lsdException w:name="Medium List 2 Accent 1" w:semiHidden="0" w:uiPriority="66" w:unhideWhenUsed="0"/>
-    <w:lsdException w:name="Medium Grid 1 Accent 1" w:semiHidden="0" w:uiPriority="67" w:unhideWhenUsed="0"/>
-    <w:lsdException w:name="Medium Grid 2 Accent 1" w:semiHidden="0" w:uiPriority="68" w:unhideWhenUsed="0"/>
-    <w:lsdException w:name="Medium Grid 3 Accent 1" w:semiHidden="0" w:uiPriority="69" w:unhideWhenUsed="0"/>
-    <w:lsdException w:name="Dark List Accent 1" w:semiHidden="0" w:uiPriority="70" w:unhideWhenUsed="0"/>
-    <w:lsdException w:name="Colorful Shading Accent 1" w:semiHidden="0" w:uiPriority="71" w:unhideWhenUsed="0"/>
-    <w:lsdException w:name="Colorful List Accent 1" w:semiHidden="0" w:uiPriority="72" w:unhideWhenUsed="0"/>
-    <w:lsdException w:name="Colorful Grid Accent 1" w:semiHidden="0" w:uiPriority="73" w:unhideWhenUsed="0"/>
-    <w:lsdException w:name="Light Shading Accent 2" w:semiHidden="0" w:uiPriority="60" w:unhideWhenUsed="0"/>
-    <w:lsdException w:name="Light List Accent 2" w:semiHidden="0" w:uiPriority="61" w:unhideWhenUsed="0"/>
-    <w:lsdException w:name="Light Grid Accent 2" w:semiHidden="0" w:uiPriority="62" w:unhideWhenUsed="0"/>
-    <w:lsdException w:name="Medium Shading 1 Accent 2" w:semiHidden="0" w:uiPriority="63" w:unhideWhenUsed="0"/>
-    <w:lsdException w:name="Medium Shading 2 Accent 2" w:semiHidden="0" w:uiPriority="64" w:unhideWhenUsed="0"/>
-    <w:lsdException w:name="Medium List 1 Accent 2" w:semiHidden="0" w:uiPriority="65" w:unhideWhenUsed="0"/>
-    <w:lsdException w:name="Medium List 2 Accent 2" w:semiHidden="0" w:uiPriority="66" w:unhideWhenUsed="0"/>
-    <w:lsdException w:name="Medium Grid 1 Accent 2" w:semiHidden="0" w:uiPriority="67" w:unhideWhenUsed="0"/>
-    <w:lsdException w:name="Medium Grid 2 Accent 2" w:semiHidden="0" w:uiPriority="68" w:unhideWhenUsed="0"/>
-    <w:lsdException w:name="Medium Grid 3 Accent 2" w:semiHidden="0" w:uiPriority="69" w:unhideWhenUsed="0"/>
-    <w:lsdException w:name="Dark List Accent 2" w:semiHidden="0" w:uiPriority="70" w:unhideWhenUsed="0"/>
-    <w:lsdException w:name="Colorful Shading Accent 2" w:semiHidden="0" w:uiPriority="71" w:unhideWhenUsed="0"/>
-    <w:lsdException w:name="Colorful List Accent 2" w:semiHidden="0" w:uiPriority="72" w:unhideWhenUsed="0"/>
-    <w:lsdException w:name="Colorful Grid Accent 2" w:semiHidden="0" w:uiPriority="73" w:unhideWhenUsed="0"/>
-    <w:lsdException w:name="Light Shading Accent 3" w:semiHidden="0" w:uiPriority="60" w:unhideWhenUsed="0"/>
-    <w:lsdException w:name="Light List Accent 3" w:semiHidden="0" w:uiPriority="61" w:unhideWhenUsed="0"/>
-    <w:lsdException w:name="Light Grid Accent 3" w:semiHidden="0" w:uiPriority="62" w:unhideWhenUsed="0"/>
-    <w:lsdException w:name="Medium Shading 1 Accent 3" w:semiHidden="0" w:uiPriority="63" w:unhideWhenUsed="0"/>
-    <w:lsdException w:name="Medium Shading 2 Accent 3" w:semiHidden="0" w:uiPriority="64" w:unhideWhenUsed="0"/>
-    <w:lsdException w:name="Medium List 1 Accent 3" w:semiHidden="0" w:uiPriority="65" w:unhideWhenUsed="0"/>
-    <w:lsdException w:name="Medium List 2 Accent 3" w:semiHidden="0" w:uiPriority="66" w:unhideWhenUsed="0"/>
-    <w:lsdException w:name="Medium Grid 1 Accent 3" w:semiHidden="0" w:uiPriority="67" w:unhideWhenUsed="0"/>
-    <w:lsdException w:name="Medium Grid 2 Accent 3" w:semiHidden="0" w:uiPriority="68" w:unhideWhenUsed="0"/>
-    <w:lsdException w:name="Medium Grid 3 Accent 3" w:semiHidden="0" w:uiPriority="69" w:unhideWhenUsed="0"/>
-    <w:lsdException w:name="Dark List Accent 3" w:semiHidden="0" w:uiPriority="70" w:unhideWhenUsed="0"/>
-    <w:lsdException w:name="Colorful Shading Accent 3" w:semiHidden="0" w:uiPriority="71" w:unhideWhenUsed="0"/>
-    <w:lsdException w:name="Colorful List Accent 3" w:semiHidden="0" w:uiPriority="72" w:unhideWhenUsed="0"/>
-    <w:lsdException w:name="Colorful Grid Accent 3" w:semiHidden="0" w:uiPriority="73" w:unhideWhenUsed="0"/>
-    <w:lsdException w:name="Light Shading Accent 4" w:semiHidden="0" w:uiPriority="60" w:unhideWhenUsed="0"/>
-    <w:lsdException w:name="Light List Accent 4" w:semiHidden="0" w:uiPriority="61" w:unhideWhenUsed="0"/>
-    <w:lsdException w:name="Light Grid Accent 4" w:semiHidden="0" w:uiPriority="62" w:unhideWhenUsed="0"/>
-    <w:lsdException w:name="Medium Shading 1 Accent 4" w:semiHidden="0" w:uiPriority="63" w:unhideWhenUsed="0"/>
-    <w:lsdException w:name="Medium Shading 2 Accent 4" w:semiHidden="0" w:uiPriority="64" w:unhideWhenUsed="0"/>
-    <w:lsdException w:name="Medium List 1 Accent 4" w:semiHidden="0" w:uiPriority="65" w:unhideWhenUsed="0"/>
-    <w:lsdException w:name="Medium List 2 Accent 4" w:semiHidden="0" w:uiPriority="66" w:unhideWhenUsed="0"/>
-    <w:lsdException w:name="Medium Grid 1 Accent 4" w:semiHidden="0" w:uiPriority="67" w:unhideWhenUsed="0"/>
-    <w:lsdException w:name="Medium Grid 2 Accent 4" w:semiHidden="0" w:uiPriority="68" w:unhideWhenUsed="0"/>
-    <w:lsdException w:name="Medium Grid 3 Accent 4" w:semiHidden="0" w:uiPriority="69" w:unhideWhenUsed="0"/>
-    <w:lsdException w:name="Dark List Accent 4" w:semiHidden="0" w:uiPriority="70" w:unhideWhenUsed="0"/>
-    <w:lsdException w:name="Colorful Shading Accent 4" w:semiHidden="0" w:uiPriority="71" w:unhideWhenUsed="0"/>
-    <w:lsdException w:name="Colorful List Accent 4" w:semiHidden="0" w:uiPriority="72" w:unhideWhenUsed="0"/>
-    <w:lsdException w:name="Colorful Grid Accent 4" w:semiHidden="0" w:uiPriority="73" w:unhideWhenUsed="0"/>
-    <w:lsdException w:name="Light Shading Accent 5" w:semiHidden="0" w:uiPriority="60" w:unhideWhenUsed="0"/>
-    <w:lsdException w:name="Light List Accent 5" w:semiHidden="0" w:uiPriority="61" w:unhideWhenUsed="0"/>
-    <w:lsdException w:name="Light Grid Accent 5" w:semiHidden="0" w:uiPriority="62" w:unhideWhenUsed="0"/>
-    <w:lsdException w:name="Medium Shading 1 Accent 5" w:semiHidden="0" w:uiPriority="63" w:unhideWhenUsed="0"/>
-    <w:lsdException w:name="Medium Shading 2 Accent 5" w:semiHidden="0" w:uiPriority="64" w:unhideWhenUsed="0"/>
-    <w:lsdException w:name="Medium List 1 Accent 5" w:semiHidden="0" w:uiPriority="65" w:unhideWhenUsed="0"/>
-    <w:lsdException w:name="Medium List 2 Accent 5" w:semiHidden="0" w:uiPriority="66" w:unhideWhenUsed="0"/>
-    <w:lsdException w:name="Medium Grid 1 Accent 5" w:semiHidden="0" w:uiPriority="67" w:unhideWhenUsed="0"/>
-    <w:lsdException w:name="Medium Grid 2 Accent 5" w:semiHidden="0" w:uiPriority="68" w:unhideWhenUsed="0"/>
-    <w:lsdException w:name="Medium Grid 3 Accent 5" w:semiHidden="0" w:uiPriority="69" w:unhideWhenUsed="0"/>
-    <w:lsdException w:name="Dark List Accent 5" w:semiHidden="0" w:uiPriority="70" w:unhideWhenUsed="0"/>
-    <w:lsdException w:name="Colorful Shading Accent 5" w:semiHidden="0" w:uiPriority="71" w:unhideWhenUsed="0"/>
-    <w:lsdException w:name="Colorful List Accent 5" w:semiHidden="0" w:uiPriority="72" w:unhideWhenUsed="0"/>
-    <w:lsdException w:name="Colorful Grid Accent 5" w:semiHidden="0" w:uiPriority="73" w:unhideWhenUsed="0"/>
-    <w:lsdException w:name="Light Shading Accent 6" w:semiHidden="0" w:uiPriority="60" w:unhideWhenUsed="0"/>
-    <w:lsdException w:name="Light List Accent 6" w:semiHidden="0" w:uiPriority="61" w:unhideWhenUsed="0"/>
-    <w:lsdException w:name="Light Grid Accent 6" w:semiHidden="0" w:uiPriority="62" w:unhideWhenUsed="0"/>
-    <w:lsdException w:name="Medium Shading 1 Accent 6" w:semiHidden="0" w:uiPriority="63" w:unhideWhenUsed="0"/>
-    <w:lsdException w:name="Medium Shading 2 Accent 6" w:semiHidden="0" w:uiPriority="64" w:unhideWhenUsed="0"/>
-    <w:lsdException w:name="Medium List 1 Accent 6" w:semiHidden="0" w:uiPriority="65" w:unhideWhenUsed="0"/>
-    <w:lsdException w:name="Medium List 2 Accent 6" w:semiHidden="0" w:uiPriority="66" w:unhideWhenUsed="0"/>
-    <w:lsdException w:name="Medium Grid 1 Accent 6" w:semiHidden="0" w:uiPriority="67" w:unhideWhenUsed="0"/>
-    <w:lsdException w:name="Medium Grid 2 Accent 6" w:semiHidden="0" w:uiPriority="68" w:unhideWhenUsed="0"/>
-    <w:lsdException w:name="Medium Grid 3 Accent 6" w:semiHidden="0" w:uiPriority="69" w:unhideWhenUsed="0"/>
-    <w:lsdException w:name="Dark List Accent 6" w:semiHidden="0" w:uiPriority="70" w:unhideWhenUsed="0"/>
-    <w:lsdException w:name="Colorful Shading Accent 6" w:semiHidden="0" w:uiPriority="71" w:unhideWhenUsed="0"/>
-    <w:lsdException w:name="Colorful List Accent 6" w:semiHidden="0" w:uiPriority="72" w:unhideWhenUsed="0"/>
-    <w:lsdException w:name="Colorful Grid Accent 6" w:semiHidden="0" w:uiPriority="73" w:unhideWhenUsed="0"/>
-    <w:lsdException w:name="Subtle Emphasis" w:semiHidden="0" w:uiPriority="19" w:unhideWhenUsed="0" w:qFormat="1"/>
-    <w:lsdException w:name="Intense Emphasis" w:semiHidden="0" w:uiPriority="21" w:unhideWhenUsed="0" w:qFormat="1"/>
-    <w:lsdException w:name="Subtle Reference" w:semiHidden="0" w:uiPriority="31" w:unhideWhenUsed="0" w:qFormat="1"/>
-    <w:lsdException w:name="Intense Reference" w:semiHidden="0" w:uiPriority="32" w:unhideWhenUsed="0" w:qFormat="1"/>
-    <w:lsdException w:name="Book Title" w:semiHidden="0" w:uiPriority="33" w:unhideWhenUsed="0" w:qFormat="1"/>
-    <w:lsdException w:name="Bibliography" w:uiPriority="37"/>
-    <w:lsdException w:name="TOC Heading" w:uiPriority="39" w:qFormat="1"/>
+  <w:latentStyles w:defLockedState="0" w:defUIPriority="99" w:defSemiHidden="0" w:defUnhideWhenUsed="0" w:defQFormat="0" w:count="371">
+    <w:lsdException w:name="Normal" w:uiPriority="0" w:qFormat="1"/>
+    <w:lsdException w:name="heading 1" w:uiPriority="9" w:qFormat="1"/>
+    <w:lsdException w:name="heading 2" w:semiHidden="1" w:uiPriority="9" w:unhideWhenUsed="1" w:qFormat="1"/>
+    <w:lsdException w:name="heading 3" w:semiHidden="1" w:uiPriority="9" w:unhideWhenUsed="1" w:qFormat="1"/>
+    <w:lsdException w:name="heading 4" w:semiHidden="1" w:uiPriority="9" w:unhideWhenUsed="1" w:qFormat="1"/>
+    <w:lsdException w:name="heading 5" w:semiHidden="1" w:uiPriority="9" w:unhideWhenUsed="1" w:qFormat="1"/>
+    <w:lsdException w:name="heading 6" w:semiHidden="1" w:uiPriority="9" w:unhideWhenUsed="1" w:qFormat="1"/>
+    <w:lsdException w:name="heading 7" w:semiHidden="1" w:uiPriority="9" w:unhideWhenUsed="1" w:qFormat="1"/>
+    <w:lsdException w:name="heading 8" w:semiHidden="1" w:uiPriority="9" w:unhideWhenUsed="1" w:qFormat="1"/>
+    <w:lsdException w:name="heading 9" w:semiHidden="1" w:uiPriority="9" w:unhideWhenUsed="1" w:qFormat="1"/>
+    <w:lsdException w:name="index 1" w:semiHidden="1" w:unhideWhenUsed="1"/>
+    <w:lsdException w:name="index 2" w:semiHidden="1" w:unhideWhenUsed="1"/>
+    <w:lsdException w:name="index 3" w:semiHidden="1" w:unhideWhenUsed="1"/>
+    <w:lsdException w:name="index 4" w:semiHidden="1" w:unhideWhenUsed="1"/>
+    <w:lsdException w:name="index 5" w:semiHidden="1" w:unhideWhenUsed="1"/>
+    <w:lsdException w:name="index 6" w:semiHidden="1" w:unhideWhenUsed="1"/>
+    <w:lsdException w:name="index 7" w:semiHidden="1" w:unhideWhenUsed="1"/>
+    <w:lsdException w:name="index 8" w:semiHidden="1" w:unhideWhenUsed="1"/>
+    <w:lsdException w:name="index 9" w:semiHidden="1" w:unhideWhenUsed="1"/>
+    <w:lsdException w:name="toc 1" w:semiHidden="1" w:uiPriority="39" w:unhideWhenUsed="1"/>
+    <w:lsdException w:name="toc 2" w:semiHidden="1" w:uiPriority="39" w:unhideWhenUsed="1"/>
+    <w:lsdException w:name="toc 3" w:semiHidden="1" w:uiPriority="39" w:unhideWhenUsed="1"/>
+    <w:lsdException w:name="toc 4" w:semiHidden="1" w:uiPriority="39" w:unhideWhenUsed="1"/>
+    <w:lsdException w:name="toc 5" w:semiHidden="1" w:uiPriority="39" w:unhideWhenUsed="1"/>
+    <w:lsdException w:name="toc 6" w:semiHidden="1" w:uiPriority="39" w:unhideWhenUsed="1"/>
+    <w:lsdException w:name="toc 7" w:semiHidden="1" w:uiPriority="39" w:unhideWhenUsed="1"/>
+    <w:lsdException w:name="toc 8" w:semiHidden="1" w:uiPriority="39" w:unhideWhenUsed="1"/>
+    <w:lsdException w:name="toc 9" w:semiHidden="1" w:uiPriority="39" w:unhideWhenUsed="1"/>
+    <w:lsdException w:name="Normal Indent" w:semiHidden="1" w:unhideWhenUsed="1"/>
+    <w:lsdException w:name="footnote text" w:semiHidden="1" w:unhideWhenUsed="1"/>
+    <w:lsdException w:name="annotation text" w:semiHidden="1" w:unhideWhenUsed="1"/>
+    <w:lsdException w:name="header" w:semiHidden="1" w:unhideWhenUsed="1"/>
+    <w:lsdException w:name="footer" w:semiHidden="1" w:unhideWhenUsed="1"/>
+    <w:lsdException w:name="index heading" w:semiHidden="1" w:unhideWhenUsed="1"/>
+    <w:lsdException w:name="caption" w:semiHidden="1" w:uiPriority="35" w:unhideWhenUsed="1" w:qFormat="1"/>
+    <w:lsdException w:name="table of figures" w:semiHidden="1" w:unhideWhenUsed="1"/>
+    <w:lsdException w:name="envelope address" w:semiHidden="1" w:unhideWhenUsed="1"/>
+    <w:lsdException w:name="envelope return" w:semiHidden="1" w:unhideWhenUsed="1"/>
+    <w:lsdException w:name="footnote reference" w:semiHidden="1" w:unhideWhenUsed="1"/>
+    <w:lsdException w:name="annotation reference" w:semiHidden="1" w:unhideWhenUsed="1"/>
+    <w:lsdException w:name="line number" w:semiHidden="1" w:unhideWhenUsed="1"/>
+    <w:lsdException w:name="page number" w:semiHidden="1" w:unhideWhenUsed="1"/>
+    <w:lsdException w:name="endnote reference" w:semiHidden="1" w:unhideWhenUsed="1"/>
+    <w:lsdException w:name="endnote text" w:semiHidden="1" w:unhideWhenUsed="1"/>
+    <w:lsdException w:name="table of authorities" w:semiHidden="1" w:unhideWhenUsed="1"/>
+    <w:lsdException w:name="macro" w:semiHidden="1" w:unhideWhenUsed="1"/>
+    <w:lsdException w:name="toa heading" w:semiHidden="1" w:unhideWhenUsed="1"/>
+    <w:lsdException w:name="List" w:semiHidden="1" w:unhideWhenUsed="1"/>
+    <w:lsdException w:name="List Bullet" w:semiHidden="1" w:unhideWhenUsed="1"/>
+    <w:lsdException w:name="List Number" w:semiHidden="1" w:unhideWhenUsed="1"/>
+    <w:lsdException w:name="List 2" w:semiHidden="1" w:unhideWhenUsed="1"/>
+    <w:lsdException w:name="List 3" w:semiHidden="1" w:unhideWhenUsed="1"/>
+    <w:lsdException w:name="List 4" w:semiHidden="1" w:unhideWhenUsed="1"/>
+    <w:lsdException w:name="List 5" w:semiHidden="1" w:unhideWhenUsed="1"/>
+    <w:lsdException w:name="List Bullet 2" w:semiHidden="1" w:unhideWhenUsed="1"/>
+    <w:lsdException w:name="List Bullet 3" w:semiHidden="1" w:unhideWhenUsed="1"/>
+    <w:lsdException w:name="List Bullet 4" w:semiHidden="1" w:unhideWhenUsed="1"/>
+    <w:lsdException w:name="List Bullet 5" w:semiHidden="1" w:unhideWhenUsed="1"/>
+    <w:lsdException w:name="List Number 2" w:semiHidden="1" w:unhideWhenUsed="1"/>
+    <w:lsdException w:name="List Number 3" w:semiHidden="1" w:unhideWhenUsed="1"/>
+    <w:lsdException w:name="List Number 4" w:semiHidden="1" w:unhideWhenUsed="1"/>
+    <w:lsdException w:name="List Number 5" w:semiHidden="1" w:unhideWhenUsed="1"/>
+    <w:lsdException w:name="Title" w:uiPriority="10" w:qFormat="1"/>
+    <w:lsdException w:name="Closing" w:semiHidden="1" w:unhideWhenUsed="1"/>
+    <w:lsdException w:name="Signature" w:semiHidden="1" w:unhideWhenUsed="1"/>
+    <w:lsdException w:name="Default Paragraph Font" w:semiHidden="1" w:uiPriority="1" w:unhideWhenUsed="1"/>
+    <w:lsdException w:name="Body Text" w:semiHidden="1" w:unhideWhenUsed="1"/>
+    <w:lsdException w:name="Body Text Indent" w:semiHidden="1" w:unhideWhenUsed="1"/>
+    <w:lsdException w:name="List Continue" w:semiHidden="1" w:unhideWhenUsed="1"/>
+    <w:lsdException w:name="List Continue 2" w:semiHidden="1" w:unhideWhenUsed="1"/>
+    <w:lsdException w:name="List Continue 3" w:semiHidden="1" w:unhideWhenUsed="1"/>
+    <w:lsdException w:name="List Continue 4" w:semiHidden="1" w:unhideWhenUsed="1"/>
+    <w:lsdException w:name="List Continue 5" w:semiHidden="1" w:unhideWhenUsed="1"/>
+    <w:lsdException w:name="Message Header" w:semiHidden="1" w:unhideWhenUsed="1"/>
+    <w:lsdException w:name="Subtitle" w:uiPriority="11" w:qFormat="1"/>
+    <w:lsdException w:name="Salutation" w:semiHidden="1" w:unhideWhenUsed="1"/>
+    <w:lsdException w:name="Date" w:semiHidden="1" w:unhideWhenUsed="1"/>
+    <w:lsdException w:name="Body Text First Indent" w:semiHidden="1" w:unhideWhenUsed="1"/>
+    <w:lsdException w:name="Body Text First Indent 2" w:semiHidden="1" w:unhideWhenUsed="1"/>
+    <w:lsdException w:name="Note Heading" w:semiHidden="1" w:unhideWhenUsed="1"/>
+    <w:lsdException w:name="Body Text 2" w:semiHidden="1" w:unhideWhenUsed="1"/>
+    <w:lsdException w:name="Body Text 3" w:semiHidden="1" w:unhideWhenUsed="1"/>
+    <w:lsdException w:name="Body Text Indent 2" w:semiHidden="1" w:unhideWhenUsed="1"/>
+    <w:lsdException w:name="Body Text Indent 3" w:semiHidden="1" w:unhideWhenUsed="1"/>
+    <w:lsdException w:name="Block Text" w:semiHidden="1" w:unhideWhenUsed="1"/>
+    <w:lsdException w:name="Hyperlink" w:semiHidden="1" w:unhideWhenUsed="1"/>
+    <w:lsdException w:name="FollowedHyperlink" w:semiHidden="1" w:unhideWhenUsed="1"/>
+    <w:lsdException w:name="Strong" w:uiPriority="22" w:qFormat="1"/>
+    <w:lsdException w:name="Emphasis" w:uiPriority="20" w:qFormat="1"/>
+    <w:lsdException w:name="Document Map" w:semiHidden="1" w:unhideWhenUsed="1"/>
+    <w:lsdException w:name="Plain Text" w:semiHidden="1" w:unhideWhenUsed="1"/>
+    <w:lsdException w:name="E-mail Signature" w:semiHidden="1" w:unhideWhenUsed="1"/>
+    <w:lsdException w:name="HTML Top of Form" w:semiHidden="1" w:unhideWhenUsed="1"/>
+    <w:lsdException w:name="HTML Bottom of Form" w:semiHidden="1" w:unhideWhenUsed="1"/>
+    <w:lsdException w:name="Normal (Web)" w:semiHidden="1" w:unhideWhenUsed="1"/>
+    <w:lsdException w:name="HTML Acronym" w:semiHidden="1" w:unhideWhenUsed="1"/>
+    <w:lsdException w:name="HTML Address" w:semiHidden="1" w:unhideWhenUsed="1"/>
+    <w:lsdException w:name="HTML Cite" w:semiHidden="1" w:unhideWhenUsed="1"/>
+    <w:lsdException w:name="HTML Code" w:semiHidden="1" w:unhideWhenUsed="1"/>
+    <w:lsdException w:name="HTML Definition" w:semiHidden="1" w:unhideWhenUsed="1"/>
+    <w:lsdException w:name="HTML Keyboard" w:semiHidden="1" w:unhideWhenUsed="1"/>
+    <w:lsdException w:name="HTML Preformatted" w:semiHidden="1" w:unhideWhenUsed="1"/>
+    <w:lsdException w:name="HTML Sample" w:semiHidden="1" w:unhideWhenUsed="1"/>
+    <w:lsdException w:name="HTML Typewriter" w:semiHidden="1" w:unhideWhenUsed="1"/>
+    <w:lsdException w:name="HTML Variable" w:semiHidden="1" w:unhideWhenUsed="1"/>
+    <w:lsdException w:name="Normal Table" w:semiHidden="1" w:unhideWhenUsed="1"/>
+    <w:lsdException w:name="annotation subject" w:semiHidden="1" w:unhideWhenUsed="1"/>
+    <w:lsdException w:name="No List" w:semiHidden="1" w:unhideWhenUsed="1"/>
+    <w:lsdException w:name="Outline List 1" w:semiHidden="1" w:unhideWhenUsed="1"/>
+    <w:lsdException w:name="Outline List 2" w:semiHidden="1" w:unhideWhenUsed="1"/>
+    <w:lsdException w:name="Outline List 3" w:semiHidden="1" w:unhideWhenUsed="1"/>
+    <w:lsdException w:name="Table Simple 1" w:semiHidden="1" w:unhideWhenUsed="1"/>
+    <w:lsdException w:name="Table Simple 2" w:semiHidden="1" w:unhideWhenUsed="1"/>
+    <w:lsdException w:name="Table Simple 3" w:semiHidden="1" w:unhideWhenUsed="1"/>
+    <w:lsdException w:name="Table Classic 1" w:semiHidden="1" w:unhideWhenUsed="1"/>
+    <w:lsdException w:name="Table Classic 2" w:semiHidden="1" w:unhideWhenUsed="1"/>
+    <w:lsdException w:name="Table Classic 3" w:semiHidden="1" w:unhideWhenUsed="1"/>
+    <w:lsdException w:name="Table Classic 4" w:semiHidden="1" w:unhideWhenUsed="1"/>
+    <w:lsdException w:name="Table Colorful 1" w:semiHidden="1" w:unhideWhenUsed="1"/>
+    <w:lsdException w:name="Table Colorful 2" w:semiHidden="1" w:unhideWhenUsed="1"/>
+    <w:lsdException w:name="Table Colorful 3" w:semiHidden="1" w:unhideWhenUsed="1"/>
+    <w:lsdException w:name="Table Columns 1" w:semiHidden="1" w:unhideWhenUsed="1"/>
+    <w:lsdException w:name="Table Columns 2" w:semiHidden="1" w:unhideWhenUsed="1"/>
+    <w:lsdException w:name="Table Columns 3" w:semiHidden="1" w:unhideWhenUsed="1"/>
+    <w:lsdException w:name="Table Columns 4" w:semiHidden="1" w:unhideWhenUsed="1"/>
+    <w:lsdException w:name="Table Columns 5" w:semiHidden="1" w:unhideWhenUsed="1"/>
+    <w:lsdException w:name="Table Grid 1" w:semiHidden="1" w:unhideWhenUsed="1"/>
+    <w:lsdException w:name="Table Grid 2" w:semiHidden="1" w:unhideWhenUsed="1"/>
+    <w:lsdException w:name="Table Grid 3" w:semiHidden="1" w:unhideWhenUsed="1"/>
+    <w:lsdException w:name="Table Grid 4" w:semiHidden="1" w:unhideWhenUsed="1"/>
+    <w:lsdException w:name="Table Grid 5" w:semiHidden="1" w:unhideWhenUsed="1"/>
+    <w:lsdException w:name="Table Grid 6" w:semiHidden="1" w:unhideWhenUsed="1"/>
+    <w:lsdException w:name="Table Grid 7" w:semiHidden="1" w:unhideWhenUsed="1"/>
+    <w:lsdException w:name="Table Grid 8" w:semiHidden="1" w:unhideWhenUsed="1"/>
+    <w:lsdException w:name="Table List 1" w:semiHidden="1" w:unhideWhenUsed="1"/>
+    <w:lsdException w:name="Table List 2" w:semiHidden="1" w:unhideWhenUsed="1"/>
+    <w:lsdException w:name="Table List 3" w:semiHidden="1" w:unhideWhenUsed="1"/>
+    <w:lsdException w:name="Table List 4" w:semiHidden="1" w:unhideWhenUsed="1"/>
+    <w:lsdException w:name="Table List 5" w:semiHidden="1" w:unhideWhenUsed="1"/>
+    <w:lsdException w:name="Table List 6" w:semiHidden="1" w:unhideWhenUsed="1"/>
+    <w:lsdException w:name="Table List 7" w:semiHidden="1" w:unhideWhenUsed="1"/>
+    <w:lsdException w:name="Table List 8" w:semiHidden="1" w:unhideWhenUsed="1"/>
+    <w:lsdException w:name="Table 3D effects 1" w:semiHidden="1" w:unhideWhenUsed="1"/>
+    <w:lsdException w:name="Table 3D effects 2" w:semiHidden="1" w:unhideWhenUsed="1"/>
+    <w:lsdException w:name="Table 3D effects 3" w:semiHidden="1" w:unhideWhenUsed="1"/>
+    <w:lsdException w:name="Table Contemporary" w:semiHidden="1" w:unhideWhenUsed="1"/>
+    <w:lsdException w:name="Table Elegant" w:semiHidden="1" w:unhideWhenUsed="1"/>
+    <w:lsdException w:name="Table Professional" w:semiHidden="1" w:unhideWhenUsed="1"/>
+    <w:lsdException w:name="Table Subtle 1" w:semiHidden="1" w:unhideWhenUsed="1"/>
+    <w:lsdException w:name="Table Subtle 2" w:semiHidden="1" w:unhideWhenUsed="1"/>
+    <w:lsdException w:name="Table Web 1" w:semiHidden="1" w:unhideWhenUsed="1"/>
+    <w:lsdException w:name="Table Web 2" w:semiHidden="1" w:unhideWhenUsed="1"/>
+    <w:lsdException w:name="Table Web 3" w:semiHidden="1" w:unhideWhenUsed="1"/>
+    <w:lsdException w:name="Balloon Text" w:semiHidden="1" w:unhideWhenUsed="1"/>
+    <w:lsdException w:name="Table Grid" w:uiPriority="59"/>
+    <w:lsdException w:name="Table Theme" w:semiHidden="1" w:unhideWhenUsed="1"/>
+    <w:lsdException w:name="Placeholder Text" w:semiHidden="1"/>
+    <w:lsdException w:name="No Spacing" w:uiPriority="1" w:qFormat="1"/>
+    <w:lsdException w:name="Light Shading" w:uiPriority="60"/>
+    <w:lsdException w:name="Light List" w:uiPriority="61"/>
+    <w:lsdException w:name="Light Grid" w:uiPriority="62"/>
+    <w:lsdException w:name="Medium Shading 1" w:uiPriority="63"/>
+    <w:lsdException w:name="Medium Shading 2" w:uiPriority="64"/>
+    <w:lsdException w:name="Medium List 1" w:uiPriority="65"/>
+    <w:lsdException w:name="Medium List 2" w:uiPriority="66"/>
+    <w:lsdException w:name="Medium Grid 1" w:uiPriority="67"/>
+    <w:lsdException w:name="Medium Grid 2" w:uiPriority="68"/>
+    <w:lsdException w:name="Medium Grid 3" w:uiPriority="69"/>
+    <w:lsdException w:name="Dark List" w:uiPriority="70"/>
+    <w:lsdException w:name="Colorful Shading" w:uiPriority="71"/>
+    <w:lsdException w:name="Colorful List" w:uiPriority="72"/>
+    <w:lsdException w:name="Colorful Grid" w:uiPriority="73"/>
+    <w:lsdException w:name="Light Shading Accent 1" w:uiPriority="60"/>
+    <w:lsdException w:name="Light List Accent 1" w:uiPriority="61"/>
+    <w:lsdException w:name="Light Grid Accent 1" w:uiPriority="62"/>
+    <w:lsdException w:name="Medium Shading 1 Accent 1" w:uiPriority="63"/>
+    <w:lsdException w:name="Medium Shading 2 Accent 1" w:uiPriority="64"/>
+    <w:lsdException w:name="Medium List 1 Accent 1" w:uiPriority="65"/>
+    <w:lsdException w:name="Revision" w:semiHidden="1"/>
+    <w:lsdException w:name="List Paragraph" w:uiPriority="34" w:qFormat="1"/>
+    <w:lsdException w:name="Quote" w:uiPriority="29" w:qFormat="1"/>
+    <w:lsdException w:name="Intense Quote" w:uiPriority="30" w:qFormat="1"/>
+    <w:lsdException w:name="Medium List 2 Accent 1" w:uiPriority="66"/>
+    <w:lsdException w:name="Medium Grid 1 Accent 1" w:uiPriority="67"/>
+    <w:lsdException w:name="Medium Grid 2 Accent 1" w:uiPriority="68"/>
+    <w:lsdException w:name="Medium Grid 3 Accent 1" w:uiPriority="69"/>
+    <w:lsdException w:name="Dark List Accent 1" w:uiPriority="70"/>
+    <w:lsdException w:name="Colorful Shading Accent 1" w:uiPriority="71"/>
+    <w:lsdException w:name="Colorful List Accent 1" w:uiPriority="72"/>
+    <w:lsdException w:name="Colorful Grid Accent 1" w:uiPriority="73"/>
+    <w:lsdException w:name="Light Shading Accent 2" w:uiPriority="60"/>
+    <w:lsdException w:name="Light List Accent 2" w:uiPriority="61"/>
+    <w:lsdException w:name="Light Grid Accent 2" w:uiPriority="62"/>
+    <w:lsdException w:name="Medium Shading 1 Accent 2" w:uiPriority="63"/>
+    <w:lsdException w:name="Medium Shading 2 Accent 2" w:uiPriority="64"/>
+    <w:lsdException w:name="Medium List 1 Accent 2" w:uiPriority="65"/>
+    <w:lsdException w:name="Medium List 2 Accent 2" w:uiPriority="66"/>
+    <w:lsdException w:name="Medium Grid 1 Accent 2" w:uiPriority="67"/>
+    <w:lsdException w:name="Medium Grid 2 Accent 2" w:uiPriority="68"/>
+    <w:lsdException w:name="Medium Grid 3 Accent 2" w:uiPriority="69"/>
+    <w:lsdException w:name="Dark List Accent 2" w:uiPriority="70"/>
+    <w:lsdException w:name="Colorful Shading Accent 2" w:uiPriority="71"/>
+    <w:lsdException w:name="Colorful List Accent 2" w:uiPriority="72"/>
+    <w:lsdException w:name="Colorful Grid Accent 2" w:uiPriority="73"/>
+    <w:lsdException w:name="Light Shading Accent 3" w:uiPriority="60"/>
+    <w:lsdException w:name="Light List Accent 3" w:uiPriority="61"/>
+    <w:lsdException w:name="Light Grid Accent 3" w:uiPriority="62"/>
+    <w:lsdException w:name="Medium Shading 1 Accent 3" w:uiPriority="63"/>
+    <w:lsdException w:name="Medium Shading 2 Accent 3" w:uiPriority="64"/>
+    <w:lsdException w:name="Medium List 1 Accent 3" w:uiPriority="65"/>
+    <w:lsdException w:name="Medium List 2 Accent 3" w:uiPriority="66"/>
+    <w:lsdException w:name="Medium Grid 1 Accent 3" w:uiPriority="67"/>
+    <w:lsdException w:name="Medium Grid 2 Accent 3" w:uiPriority="68"/>
+    <w:lsdException w:name="Medium Grid 3 Accent 3" w:uiPriority="69"/>
+    <w:lsdException w:name="Dark List Accent 3" w:uiPriority="70"/>
+    <w:lsdException w:name="Colorful Shading Accent 3" w:uiPriority="71"/>
+    <w:lsdException w:name="Colorful List Accent 3" w:uiPriority="72"/>
+    <w:lsdException w:name="Colorful Grid Accent 3" w:uiPriority="73"/>
+    <w:lsdException w:name="Light Shading Accent 4" w:uiPriority="60"/>
+    <w:lsdException w:name="Light List Accent 4" w:uiPriority="61"/>
+    <w:lsdException w:name="Light Grid Accent 4" w:uiPriority="62"/>
+    <w:lsdException w:name="Medium Shading 1 Accent 4" w:uiPriority="63"/>
+    <w:lsdException w:name="Medium Shading 2 Accent 4" w:uiPriority="64"/>
+    <w:lsdException w:name="Medium List 1 Accent 4" w:uiPriority="65"/>
+    <w:lsdException w:name="Medium List 2 Accent 4" w:uiPriority="66"/>
+    <w:lsdException w:name="Medium Grid 1 Accent 4" w:uiPriority="67"/>
+    <w:lsdException w:name="Medium Grid 2 Accent 4" w:uiPriority="68"/>
+    <w:lsdException w:name="Medium Grid 3 Accent 4" w:uiPriority="69"/>
+    <w:lsdException w:name="Dark List Accent 4" w:uiPriority="70"/>
+    <w:lsdException w:name="Colorful Shading Accent 4" w:uiPriority="71"/>
+    <w:lsdException w:name="Colorful List Accent 4" w:uiPriority="72"/>
+    <w:lsdException w:name="Colorful Grid Accent 4" w:uiPriority="73"/>
+    <w:lsdException w:name="Light Shading Accent 5" w:uiPriority="60"/>
+    <w:lsdException w:name="Light List Accent 5" w:uiPriority="61"/>
+    <w:lsdException w:name="Light Grid Accent 5" w:uiPriority="62"/>
+    <w:lsdException w:name="Medium Shading 1 Accent 5" w:uiPriority="63"/>
+    <w:lsdException w:name="Medium Shading 2 Accent 5" w:uiPriority="64"/>
+    <w:lsdException w:name="Medium List 1 Accent 5" w:uiPriority="65"/>
+    <w:lsdException w:name="Medium List 2 Accent 5" w:uiPriority="66"/>
+    <w:lsdException w:name="Medium Grid 1 Accent 5" w:uiPriority="67"/>
+    <w:lsdException w:name="Medium Grid 2 Accent 5" w:uiPriority="68"/>
+    <w:lsdException w:name="Medium Grid 3 Accent 5" w:uiPriority="69"/>
+    <w:lsdException w:name="Dark List Accent 5" w:uiPriority="70"/>
+    <w:lsdException w:name="Colorful Shading Accent 5" w:uiPriority="71"/>
+    <w:lsdException w:name="Colorful List Accent 5" w:uiPriority="72"/>
+    <w:lsdException w:name="Colorful Grid Accent 5" w:uiPriority="73"/>
+    <w:lsdException w:name="Light Shading Accent 6" w:uiPriority="60"/>
+    <w:lsdException w:name="Light List Accent 6" w:uiPriority="61"/>
+    <w:lsdException w:name="Light Grid Accent 6" w:uiPriority="62"/>
+    <w:lsdException w:name="Medium Shading 1 Accent 6" w:uiPriority="63"/>
+    <w:lsdException w:name="Medium Shading 2 Accent 6" w:uiPriority="64"/>
+    <w:lsdException w:name="Medium List 1 Accent 6" w:uiPriority="65"/>
+    <w:lsdException w:name="Medium List 2 Accent 6" w:uiPriority="66"/>
+    <w:lsdException w:name="Medium Grid 1 Accent 6" w:uiPriority="67"/>
+    <w:lsdException w:name="Medium Grid 2 Accent 6" w:uiPriority="68"/>
+    <w:lsdException w:name="Medium Grid 3 Accent 6" w:uiPriority="69"/>
+    <w:lsdException w:name="Dark List Accent 6" w:uiPriority="70"/>
+    <w:lsdException w:name="Colorful Shading Accent 6" w:uiPriority="71"/>
+    <w:lsdException w:name="Colorful List Accent 6" w:uiPriority="72"/>
+    <w:lsdException w:name="Colorful Grid Accent 6" w:uiPriority="73"/>
+    <w:lsdException w:name="Subtle Emphasis" w:uiPriority="19" w:qFormat="1"/>
+    <w:lsdException w:name="Intense Emphasis" w:uiPriority="21" w:qFormat="1"/>
+    <w:lsdException w:name="Subtle Reference" w:uiPriority="31" w:qFormat="1"/>
+    <w:lsdException w:name="Intense Reference" w:uiPriority="32" w:qFormat="1"/>
+    <w:lsdException w:name="Book Title" w:uiPriority="33" w:qFormat="1"/>
+    <w:lsdException w:name="Bibliography" w:semiHidden="1" w:uiPriority="37" w:unhideWhenUsed="1"/>
+    <w:lsdException w:name="TOC Heading" w:semiHidden="1" w:uiPriority="39" w:unhideWhenUsed="1" w:qFormat="1"/>
+    <w:lsdException w:name="Plain Table 1" w:uiPriority="41"/>
+    <w:lsdException w:name="Plain Table 2" w:uiPriority="42"/>
+    <w:lsdException w:name="Plain Table 3" w:uiPriority="43"/>
+    <w:lsdException w:name="Plain Table 4" w:uiPriority="44"/>
+    <w:lsdException w:name="Plain Table 5" w:uiPriority="45"/>
+    <w:lsdException w:name="Grid Table Light" w:uiPriority="40"/>
+    <w:lsdException w:name="Grid Table 1 Light" w:uiPriority="46"/>
+    <w:lsdException w:name="Grid Table 2" w:uiPriority="47"/>
+    <w:lsdException w:name="Grid Table 3" w:uiPriority="48"/>
+    <w:lsdException w:name="Grid Table 4" w:uiPriority="49"/>
+    <w:lsdException w:name="Grid Table 5 Dark" w:uiPriority="50"/>
+    <w:lsdException w:name="Grid Table 6 Colorful" w:uiPriority="51"/>
+    <w:lsdException w:name="Grid Table 7 Colorful" w:uiPriority="52"/>
+    <w:lsdException w:name="Grid Table 1 Light Accent 1" w:uiPriority="46"/>
+    <w:lsdException w:name="Grid Table 2 Accent 1" w:uiPriority="47"/>
+    <w:lsdException w:name="Grid Table 3 Accent 1" w:uiPriority="48"/>
+    <w:lsdException w:name="Grid Table 4 Accent 1" w:uiPriority="49"/>
+    <w:lsdException w:name="Grid Table 5 Dark Accent 1" w:uiPriority="50"/>
+    <w:lsdException w:name="Grid Table 6 Colorful Accent 1" w:uiPriority="51"/>
+    <w:lsdException w:name="Grid Table 7 Colorful Accent 1" w:uiPriority="52"/>
+    <w:lsdException w:name="Grid Table 1 Light Accent 2" w:uiPriority="46"/>
+    <w:lsdException w:name="Grid Table 2 Accent 2" w:uiPriority="47"/>
+    <w:lsdException w:name="Grid Table 3 Accent 2" w:uiPriority="48"/>
+    <w:lsdException w:name="Grid Table 4 Accent 2" w:uiPriority="49"/>
+    <w:lsdException w:name="Grid Table 5 Dark Accent 2" w:uiPriority="50"/>
+    <w:lsdException w:name="Grid Table 6 Colorful Accent 2" w:uiPriority="51"/>
+    <w:lsdException w:name="Grid Table 7 Colorful Accent 2" w:uiPriority="52"/>
+    <w:lsdException w:name="Grid Table 1 Light Accent 3" w:uiPriority="46"/>
+    <w:lsdException w:name="Grid Table 2 Accent 3" w:uiPriority="47"/>
+    <w:lsdException w:name="Grid Table 3 Accent 3" w:uiPriority="48"/>
+    <w:lsdException w:name="Grid Table 4 Accent 3" w:uiPriority="49"/>
+    <w:lsdException w:name="Grid Table 5 Dark Accent 3" w:uiPriority="50"/>
+    <w:lsdException w:name="Grid Table 6 Colorful Accent 3" w:uiPriority="51"/>
+    <w:lsdException w:name="Grid Table 7 Colorful Accent 3" w:uiPriority="52"/>
+    <w:lsdException w:name="Grid Table 1 Light Accent 4" w:uiPriority="46"/>
+    <w:lsdException w:name="Grid Table 2 Accent 4" w:uiPriority="47"/>
+    <w:lsdException w:name="Grid Table 3 Accent 4" w:uiPriority="48"/>
+    <w:lsdException w:name="Grid Table 4 Accent 4" w:uiPriority="49"/>
+    <w:lsdException w:name="Grid Table 5 Dark Accent 4" w:uiPriority="50"/>
+    <w:lsdException w:name="Grid Table 6 Colorful Accent 4" w:uiPriority="51"/>
+    <w:lsdException w:name="Grid Table 7 Colorful Accent 4" w:uiPriority="52"/>
+    <w:lsdException w:name="Grid Table 1 Light Accent 5" w:uiPriority="46"/>
+    <w:lsdException w:name="Grid Table 2 Accent 5" w:uiPriority="47"/>
+    <w:lsdException w:name="Grid Table 3 Accent 5" w:uiPriority="48"/>
+    <w:lsdException w:name="Grid Table 4 Accent 5" w:uiPriority="49"/>
+    <w:lsdException w:name="Grid Table 5 Dark Accent 5" w:uiPriority="50"/>
+    <w:lsdException w:name="Grid Table 6 Colorful Accent 5" w:uiPriority="51"/>
+    <w:lsdException w:name="Grid Table 7 Colorful Accent 5" w:uiPriority="52"/>
+    <w:lsdException w:name="Grid Table 1 Light Accent 6" w:uiPriority="46"/>
+    <w:lsdException w:name="Grid Table 2 Accent 6" w:uiPriority="47"/>
+    <w:lsdException w:name="Grid Table 3 Accent 6" w:uiPriority="48"/>
+    <w:lsdException w:name="Grid Table 4 Accent 6" w:uiPriority="49"/>
+    <w:lsdException w:name="Grid Table 5 Dark Accent 6" w:uiPriority="50"/>
+    <w:lsdException w:name="Grid Table 6 Colorful Accent 6" w:uiPriority="51"/>
+    <w:lsdException w:name="Grid Table 7 Colorful Accent 6" w:uiPriority="52"/>
+    <w:lsdException w:name="List Table 1 Light" w:uiPriority="46"/>
+    <w:lsdException w:name="List Table 2" w:uiPriority="47"/>
+    <w:lsdException w:name="List Table 3" w:uiPriority="48"/>
+    <w:lsdException w:name="List Table 4" w:uiPriority="49"/>
+    <w:lsdException w:name="List Table 5 Dark" w:uiPriority="50"/>
+    <w:lsdException w:name="List Table 6 Colorful" w:uiPriority="51"/>
+    <w:lsdException w:name="List Table 7 Colorful" w:uiPriority="52"/>
+    <w:lsdException w:name="List Table 1 Light Accent 1" w:uiPriority="46"/>
+    <w:lsdException w:name="List Table 2 Accent 1" w:uiPriority="47"/>
+    <w:lsdException w:name="List Table 3 Accent 1" w:uiPriority="48"/>
+    <w:lsdException w:name="List Table 4 Accent 1" w:uiPriority="49"/>
+    <w:lsdException w:name="List Table 5 Dark Accent 1" w:uiPriority="50"/>
+    <w:lsdException w:name="List Table 6 Colorful Accent 1" w:uiPriority="51"/>
+    <w:lsdException w:name="List Table 7 Colorful Accent 1" w:uiPriority="52"/>
+    <w:lsdException w:name="List Table 1 Light Accent 2" w:uiPriority="46"/>
+    <w:lsdException w:name="List Table 2 Accent 2" w:uiPriority="47"/>
+    <w:lsdException w:name="List Table 3 Accent 2" w:uiPriority="48"/>
+    <w:lsdException w:name="List Table 4 Accent 2" w:uiPriority="49"/>
+    <w:lsdException w:name="List Table 5 Dark Accent 2" w:uiPriority="50"/>
+    <w:lsdException w:name="List Table 6 Colorful Accent 2" w:uiPriority="51"/>
+    <w:lsdException w:name="List Table 7 Colorful Accent 2" w:uiPriority="52"/>
+    <w:lsdException w:name="List Table 1 Light Accent 3" w:uiPriority="46"/>
+    <w:lsdException w:name="List Table 2 Accent 3" w:uiPriority="47"/>
+    <w:lsdException w:name="List Table 3 Accent 3" w:uiPriority="48"/>
+    <w:lsdException w:name="List Table 4 Accent 3" w:uiPriority="49"/>
+    <w:lsdException w:name="List Table 5 Dark Accent 3" w:uiPriority="50"/>
+    <w:lsdException w:name="List Table 6 Colorful Accent 3" w:uiPriority="51"/>
+    <w:lsdException w:name="List Table 7 Colorful Accent 3" w:uiPriority="52"/>
+    <w:lsdException w:name="List Table 1 Light Accent 4" w:uiPriority="46"/>
+    <w:lsdException w:name="List Table 2 Accent 4" w:uiPriority="47"/>
+    <w:lsdException w:name="List Table 3 Accent 4" w:uiPriority="48"/>
+    <w:lsdException w:name="List Table 4 Accent 4" w:uiPriority="49"/>
+    <w:lsdException w:name="List Table 5 Dark Accent 4" w:uiPriority="50"/>
+    <w:lsdException w:name="List Table 6 Colorful Accent 4" w:uiPriority="51"/>
+    <w:lsdException w:name="List Table 7 Colorful Accent 4" w:uiPriority="52"/>
+    <w:lsdException w:name="List Table 1 Light Accent 5" w:uiPriority="46"/>
+    <w:lsdException w:name="List Table 2 Accent 5" w:uiPriority="47"/>
+    <w:lsdException w:name="List Table 3 Accent 5" w:uiPriority="48"/>
+    <w:lsdException w:name="List Table 4 Accent 5" w:uiPriority="49"/>
+    <w:lsdException w:name="List Table 5 Dark Accent 5" w:uiPriority="50"/>
+    <w:lsdException w:name="List Table 6 Colorful Accent 5" w:uiPriority="51"/>
+    <w:lsdException w:name="List Table 7 Colorful Accent 5" w:uiPriority="52"/>
+    <w:lsdException w:name="List Table 1 Light Accent 6" w:uiPriority="46"/>
+    <w:lsdException w:name="List Table 2 Accent 6" w:uiPriority="47"/>
+    <w:lsdException w:name="List Table 3 Accent 6" w:uiPriority="48"/>
+    <w:lsdException w:name="List Table 4 Accent 6" w:uiPriority="49"/>
+    <w:lsdException w:name="List Table 5 Dark Accent 6" w:uiPriority="50"/>
+    <w:lsdException w:name="List Table 6 Colorful Accent 6" w:uiPriority="51"/>
+    <w:lsdException w:name="List Table 7 Colorful Accent 6" w:uiPriority="52"/>
   </w:latentStyles>
   <w:style w:type="paragraph" w:default="1" w:styleId="Normal">
     <w:name w:val="Normal"/>

</xml_diff>